<commit_message>
Sep/16/2022 Amend answer 30
</commit_message>
<xml_diff>
--- a/C-String思考题答案.docx
+++ b/C-String思考题答案.docx
@@ -138,7 +138,6 @@
         </w:rPr>
         <w:t xml:space="preserve">30 </w:t>
       </w:r>
-      <w:proofErr w:type="gramStart"/>
       <w:r>
         <w:rPr>
           <w:rFonts w:eastAsia="等线" w:hint="eastAsia"/>
@@ -148,119 +147,542 @@
           <w:szCs w:val="40"/>
           <w:lang w:eastAsia="zh-CN"/>
         </w:rPr>
-        <w:t>个</w:t>
-      </w:r>
-      <w:proofErr w:type="gramEnd"/>
-      <w:r>
-        <w:rPr>
-          <w:rFonts w:eastAsia="等线" w:hint="eastAsia"/>
+        <w:t>个问题的解答</w:t>
+      </w:r>
+    </w:p>
+    <w:p>
+      <w:pPr>
+        <w:pStyle w:val="NoSpacing"/>
+        <w:jc w:val="center"/>
+        <w:rPr>
+          <w:lang w:eastAsia="zh-CN"/>
+        </w:rPr>
+      </w:pPr>
+      <w:proofErr w:type="spellStart"/>
+      <w:r>
+        <w:rPr>
+          <w:lang w:eastAsia="zh-CN"/>
+        </w:rPr>
+        <w:t>Aurthor</w:t>
+      </w:r>
+      <w:proofErr w:type="spellEnd"/>
+      <w:r>
+        <w:rPr>
+          <w:lang w:eastAsia="zh-CN"/>
+        </w:rPr>
+        <w:t>:</w:t>
+      </w:r>
+      <w:r>
+        <w:rPr>
+          <w:lang w:eastAsia="zh-CN"/>
+        </w:rPr>
+        <w:tab/>
+      </w:r>
+      <w:proofErr w:type="spellStart"/>
+      <w:r>
+        <w:rPr>
+          <w:lang w:eastAsia="zh-CN"/>
+        </w:rPr>
+        <w:t>JamesNULLiu</w:t>
+      </w:r>
+      <w:proofErr w:type="spellEnd"/>
+    </w:p>
+    <w:p>
+      <w:pPr>
+        <w:pStyle w:val="NoSpacing"/>
+        <w:jc w:val="center"/>
+        <w:rPr>
+          <w:lang w:eastAsia="zh-CN"/>
+        </w:rPr>
+      </w:pPr>
+      <w:r>
+        <w:rPr>
+          <w:lang w:eastAsia="zh-CN"/>
+        </w:rPr>
+        <w:t>Time:</w:t>
+      </w:r>
+      <w:r>
+        <w:rPr>
+          <w:lang w:eastAsia="zh-CN"/>
+        </w:rPr>
+        <w:tab/>
+      </w:r>
+      <w:r>
+        <w:rPr>
+          <w:lang w:eastAsia="zh-CN"/>
+        </w:rPr>
+        <w:tab/>
+        <w:t xml:space="preserve">     2022/9/10</w:t>
+      </w:r>
+    </w:p>
+    <w:p>
+      <w:pPr>
+        <w:rPr>
+          <w:rFonts w:ascii="等线" w:eastAsia="等线" w:hAnsi="等线"/>
+          <w:sz w:val="20"/>
+          <w:szCs w:val="20"/>
+          <w:lang w:eastAsia="zh-CN"/>
+        </w:rPr>
+      </w:pPr>
+    </w:p>
+    <w:p>
+      <w:pPr>
+        <w:rPr>
+          <w:rFonts w:ascii="等线" w:eastAsia="等线" w:hAnsi="等线"/>
           <w:b/>
           <w:bCs/>
-          <w:sz w:val="40"/>
-          <w:szCs w:val="40"/>
-          <w:lang w:eastAsia="zh-CN"/>
-        </w:rPr>
-        <w:t>问题的解答</w:t>
-      </w:r>
-    </w:p>
-    <w:p>
-      <w:pPr>
-        <w:pStyle w:val="NoSpacing"/>
-        <w:jc w:val="center"/>
-        <w:rPr>
-          <w:lang w:eastAsia="zh-CN"/>
-        </w:rPr>
-      </w:pPr>
-      <w:proofErr w:type="spellStart"/>
-      <w:r>
-        <w:rPr>
-          <w:lang w:eastAsia="zh-CN"/>
-        </w:rPr>
-        <w:t>Aurthor</w:t>
-      </w:r>
-      <w:proofErr w:type="spellEnd"/>
-      <w:r>
-        <w:rPr>
-          <w:lang w:eastAsia="zh-CN"/>
-        </w:rPr>
-        <w:t>:</w:t>
-      </w:r>
-      <w:r>
-        <w:rPr>
-          <w:lang w:eastAsia="zh-CN"/>
-        </w:rPr>
-        <w:tab/>
-      </w:r>
-      <w:proofErr w:type="spellStart"/>
-      <w:r>
-        <w:rPr>
-          <w:lang w:eastAsia="zh-CN"/>
-        </w:rPr>
-        <w:t>JamesNULLiu</w:t>
-      </w:r>
-      <w:proofErr w:type="spellEnd"/>
-    </w:p>
-    <w:p>
-      <w:pPr>
-        <w:pStyle w:val="NoSpacing"/>
-        <w:jc w:val="center"/>
-        <w:rPr>
-          <w:lang w:eastAsia="zh-CN"/>
-        </w:rPr>
-      </w:pPr>
-      <w:r>
-        <w:rPr>
-          <w:lang w:eastAsia="zh-CN"/>
-        </w:rPr>
-        <w:t>Time:</w:t>
-      </w:r>
-      <w:r>
-        <w:rPr>
-          <w:lang w:eastAsia="zh-CN"/>
-        </w:rPr>
-        <w:tab/>
-      </w:r>
-      <w:r>
-        <w:rPr>
-          <w:lang w:eastAsia="zh-CN"/>
-        </w:rPr>
-        <w:tab/>
-        <w:t xml:space="preserve">     2022/9/10</w:t>
-      </w:r>
-    </w:p>
-    <w:p>
-      <w:pPr>
-        <w:rPr>
-          <w:rFonts w:ascii="等线" w:eastAsia="等线" w:hAnsi="等线"/>
-          <w:sz w:val="20"/>
-          <w:szCs w:val="20"/>
-          <w:lang w:eastAsia="zh-CN"/>
-        </w:rPr>
-      </w:pPr>
-    </w:p>
-    <w:p>
-      <w:pPr>
-        <w:rPr>
-          <w:rFonts w:ascii="等线" w:eastAsia="等线" w:hAnsi="等线"/>
+          <w:sz w:val="20"/>
+          <w:szCs w:val="20"/>
+          <w:lang w:eastAsia="zh-CN"/>
+        </w:rPr>
+      </w:pPr>
+      <w:r>
+        <w:rPr>
+          <w:rFonts w:ascii="等线" w:eastAsia="等线" w:hAnsi="等线" w:hint="eastAsia"/>
           <w:b/>
           <w:bCs/>
           <w:sz w:val="20"/>
           <w:szCs w:val="20"/>
           <w:lang w:eastAsia="zh-CN"/>
         </w:rPr>
-      </w:pPr>
-      <w:r>
-        <w:rPr>
-          <w:rFonts w:ascii="等线" w:eastAsia="等线" w:hAnsi="等线" w:hint="eastAsia"/>
+        <w:t>问题1</w:t>
+      </w:r>
+      <w:r>
+        <w:rPr>
+          <w:rFonts w:ascii="等线" w:eastAsia="等线" w:hAnsi="等线"/>
           <w:b/>
           <w:bCs/>
           <w:sz w:val="20"/>
           <w:szCs w:val="20"/>
           <w:lang w:eastAsia="zh-CN"/>
         </w:rPr>
-        <w:t>问题1</w:t>
-      </w:r>
-      <w:r>
+        <w:t xml:space="preserve"> :</w:t>
+      </w:r>
+    </w:p>
+    <w:p>
+      <w:pPr>
+        <w:rPr>
+          <w:rFonts w:ascii="等线" w:eastAsia="等线" w:hAnsi="等线"/>
+          <w:sz w:val="20"/>
+          <w:szCs w:val="20"/>
+          <w:lang w:eastAsia="zh-CN"/>
+        </w:rPr>
+      </w:pPr>
+      <w:r>
+        <w:rPr>
+          <w:rFonts w:ascii="等线" w:eastAsia="等线" w:hAnsi="等线" w:hint="eastAsia"/>
+          <w:sz w:val="20"/>
+          <w:szCs w:val="20"/>
+          <w:lang w:eastAsia="zh-CN"/>
+        </w:rPr>
+        <w:t>指针</w:t>
+      </w:r>
+      <w:proofErr w:type="spellStart"/>
+      <w:r>
+        <w:rPr>
+          <w:rFonts w:ascii="等线" w:eastAsia="等线" w:hAnsi="等线"/>
+          <w:sz w:val="20"/>
+          <w:szCs w:val="20"/>
+          <w:lang w:eastAsia="zh-CN"/>
+        </w:rPr>
+        <w:t>dest</w:t>
+      </w:r>
+      <w:proofErr w:type="spellEnd"/>
+      <w:r>
+        <w:rPr>
+          <w:rFonts w:ascii="等线" w:eastAsia="等线" w:hAnsi="等线"/>
+          <w:sz w:val="20"/>
+          <w:szCs w:val="20"/>
+          <w:lang w:eastAsia="zh-CN"/>
+        </w:rPr>
+        <w:t xml:space="preserve"> </w:t>
+      </w:r>
+      <w:r>
+        <w:rPr>
+          <w:rFonts w:ascii="等线" w:eastAsia="等线" w:hAnsi="等线" w:hint="eastAsia"/>
+          <w:sz w:val="20"/>
+          <w:szCs w:val="20"/>
+          <w:lang w:eastAsia="zh-CN"/>
+        </w:rPr>
+        <w:t>和source</w:t>
+      </w:r>
+      <w:r>
+        <w:rPr>
+          <w:rFonts w:ascii="等线" w:eastAsia="等线" w:hAnsi="等线"/>
+          <w:sz w:val="20"/>
+          <w:szCs w:val="20"/>
+          <w:lang w:eastAsia="zh-CN"/>
+        </w:rPr>
+        <w:t xml:space="preserve"> </w:t>
+      </w:r>
+      <w:r>
+        <w:rPr>
+          <w:rFonts w:ascii="等线" w:eastAsia="等线" w:hAnsi="等线" w:hint="eastAsia"/>
+          <w:sz w:val="20"/>
+          <w:szCs w:val="20"/>
+          <w:lang w:eastAsia="zh-CN"/>
+        </w:rPr>
+        <w:t>分别存放</w:t>
+      </w:r>
+      <w:r>
+        <w:rPr>
+          <w:rFonts w:ascii="等线" w:eastAsia="等线" w:hAnsi="等线" w:hint="eastAsia"/>
+          <w:sz w:val="20"/>
+          <w:szCs w:val="20"/>
+          <w:lang w:eastAsia="zh-CN"/>
+        </w:rPr>
+        <w:t>复制目标</w:t>
+      </w:r>
+      <w:r>
+        <w:rPr>
+          <w:rFonts w:ascii="等线" w:eastAsia="等线" w:hAnsi="等线" w:hint="eastAsia"/>
+          <w:sz w:val="20"/>
+          <w:szCs w:val="20"/>
+          <w:lang w:eastAsia="zh-CN"/>
+        </w:rPr>
+        <w:t>字符串和</w:t>
+      </w:r>
+      <w:r>
+        <w:rPr>
+          <w:rFonts w:ascii="等线" w:eastAsia="等线" w:hAnsi="等线" w:hint="eastAsia"/>
+          <w:sz w:val="20"/>
+          <w:szCs w:val="20"/>
+          <w:lang w:eastAsia="zh-CN"/>
+        </w:rPr>
+        <w:t>复制</w:t>
+      </w:r>
+      <w:r>
+        <w:rPr>
+          <w:rFonts w:ascii="等线" w:eastAsia="等线" w:hAnsi="等线" w:hint="eastAsia"/>
+          <w:sz w:val="20"/>
+          <w:szCs w:val="20"/>
+          <w:lang w:eastAsia="zh-CN"/>
+        </w:rPr>
+        <w:t>源字符串的第一个元素的地址.</w:t>
+      </w:r>
+      <w:r>
+        <w:rPr>
+          <w:rFonts w:ascii="等线" w:eastAsia="等线" w:hAnsi="等线"/>
+          <w:sz w:val="20"/>
+          <w:szCs w:val="20"/>
+          <w:lang w:eastAsia="zh-CN"/>
+        </w:rPr>
+        <w:t xml:space="preserve"> </w:t>
+      </w:r>
+      <w:r>
+        <w:rPr>
+          <w:rFonts w:ascii="等线" w:eastAsia="等线" w:hAnsi="等线" w:hint="eastAsia"/>
+          <w:sz w:val="20"/>
+          <w:szCs w:val="20"/>
+          <w:lang w:eastAsia="zh-CN"/>
+        </w:rPr>
+        <w:t xml:space="preserve">由后置 </w:t>
+      </w:r>
+      <w:r>
+        <w:rPr>
+          <w:rFonts w:ascii="等线" w:eastAsia="等线" w:hAnsi="等线"/>
+          <w:sz w:val="20"/>
+          <w:szCs w:val="20"/>
+          <w:lang w:eastAsia="zh-CN"/>
+        </w:rPr>
+        <w:t xml:space="preserve">++ </w:t>
+      </w:r>
+      <w:r>
+        <w:rPr>
+          <w:rFonts w:ascii="等线" w:eastAsia="等线" w:hAnsi="等线" w:hint="eastAsia"/>
+          <w:sz w:val="20"/>
+          <w:szCs w:val="20"/>
+          <w:lang w:eastAsia="zh-CN"/>
+        </w:rPr>
+        <w:t>运算符自增,</w:t>
+      </w:r>
+      <w:r>
+        <w:rPr>
+          <w:rFonts w:ascii="等线" w:eastAsia="等线" w:hAnsi="等线"/>
+          <w:sz w:val="20"/>
+          <w:szCs w:val="20"/>
+          <w:lang w:eastAsia="zh-CN"/>
+        </w:rPr>
+        <w:t xml:space="preserve"> </w:t>
+      </w:r>
+      <w:r>
+        <w:rPr>
+          <w:rFonts w:ascii="等线" w:eastAsia="等线" w:hAnsi="等线" w:hint="eastAsia"/>
+          <w:sz w:val="20"/>
+          <w:szCs w:val="20"/>
+          <w:lang w:eastAsia="zh-CN"/>
+        </w:rPr>
+        <w:t xml:space="preserve">每次对自增前的地址分别进行 </w:t>
+      </w:r>
+      <w:r>
+        <w:rPr>
+          <w:rFonts w:ascii="等线" w:eastAsia="等线" w:hAnsi="等线"/>
+          <w:sz w:val="20"/>
+          <w:szCs w:val="20"/>
+          <w:lang w:eastAsia="zh-CN"/>
+        </w:rPr>
+        <w:t xml:space="preserve">dereference </w:t>
+      </w:r>
+      <w:r>
+        <w:rPr>
+          <w:rFonts w:ascii="等线" w:eastAsia="等线" w:hAnsi="等线" w:hint="eastAsia"/>
+          <w:sz w:val="20"/>
+          <w:szCs w:val="20"/>
+          <w:lang w:eastAsia="zh-CN"/>
+        </w:rPr>
+        <w:t>操作和 assignment</w:t>
+      </w:r>
+      <w:r>
+        <w:rPr>
+          <w:rFonts w:ascii="等线" w:eastAsia="等线" w:hAnsi="等线"/>
+          <w:sz w:val="20"/>
+          <w:szCs w:val="20"/>
+          <w:lang w:eastAsia="zh-CN"/>
+        </w:rPr>
+        <w:t xml:space="preserve"> </w:t>
+      </w:r>
+      <w:r>
+        <w:rPr>
+          <w:rFonts w:ascii="等线" w:eastAsia="等线" w:hAnsi="等线" w:hint="eastAsia"/>
+          <w:sz w:val="20"/>
+          <w:szCs w:val="20"/>
+          <w:lang w:eastAsia="zh-CN"/>
+        </w:rPr>
+        <w:t>操作</w:t>
+      </w:r>
+      <w:r>
+        <w:rPr>
+          <w:rFonts w:ascii="等线" w:eastAsia="等线" w:hAnsi="等线"/>
+          <w:sz w:val="20"/>
+          <w:szCs w:val="20"/>
+          <w:lang w:eastAsia="zh-CN"/>
+        </w:rPr>
+        <w:t xml:space="preserve">; </w:t>
+      </w:r>
+      <w:r>
+        <w:rPr>
+          <w:rFonts w:ascii="等线" w:eastAsia="等线" w:hAnsi="等线" w:hint="eastAsia"/>
+          <w:sz w:val="20"/>
+          <w:szCs w:val="20"/>
+          <w:lang w:eastAsia="zh-CN"/>
+        </w:rPr>
+        <w:t>直到将s</w:t>
+      </w:r>
+      <w:r>
+        <w:rPr>
+          <w:rFonts w:ascii="等线" w:eastAsia="等线" w:hAnsi="等线"/>
+          <w:sz w:val="20"/>
+          <w:szCs w:val="20"/>
+          <w:lang w:eastAsia="zh-CN"/>
+        </w:rPr>
+        <w:t xml:space="preserve">ource </w:t>
+      </w:r>
+      <w:r>
+        <w:rPr>
+          <w:rFonts w:ascii="等线" w:eastAsia="等线" w:hAnsi="等线" w:hint="eastAsia"/>
+          <w:sz w:val="20"/>
+          <w:szCs w:val="20"/>
+          <w:lang w:eastAsia="zh-CN"/>
+        </w:rPr>
+        <w:t xml:space="preserve">所指字符串从左至右第一个 </w:t>
+      </w:r>
+      <w:r>
+        <w:rPr>
+          <w:rFonts w:ascii="等线" w:eastAsia="等线" w:hAnsi="等线"/>
+          <w:sz w:val="20"/>
+          <w:szCs w:val="20"/>
+          <w:lang w:eastAsia="zh-CN"/>
+        </w:rPr>
+        <w:t xml:space="preserve">‘\0’ </w:t>
+      </w:r>
+      <w:r>
+        <w:rPr>
+          <w:rFonts w:ascii="等线" w:eastAsia="等线" w:hAnsi="等线" w:hint="eastAsia"/>
+          <w:sz w:val="20"/>
+          <w:szCs w:val="20"/>
+          <w:lang w:eastAsia="zh-CN"/>
+        </w:rPr>
+        <w:t>字符赋值给</w:t>
+      </w:r>
+      <w:r>
+        <w:rPr>
+          <w:rFonts w:ascii="等线" w:eastAsia="等线" w:hAnsi="等线"/>
+          <w:sz w:val="20"/>
+          <w:szCs w:val="20"/>
+          <w:lang w:eastAsia="zh-CN"/>
+        </w:rPr>
+        <w:t xml:space="preserve"> </w:t>
+      </w:r>
+      <w:proofErr w:type="spellStart"/>
+      <w:r>
+        <w:rPr>
+          <w:rFonts w:ascii="等线" w:eastAsia="等线" w:hAnsi="等线" w:hint="eastAsia"/>
+          <w:sz w:val="20"/>
+          <w:szCs w:val="20"/>
+          <w:lang w:eastAsia="zh-CN"/>
+        </w:rPr>
+        <w:t>dest</w:t>
+      </w:r>
+      <w:proofErr w:type="spellEnd"/>
+      <w:r>
+        <w:rPr>
+          <w:rFonts w:ascii="等线" w:eastAsia="等线" w:hAnsi="等线"/>
+          <w:sz w:val="20"/>
+          <w:szCs w:val="20"/>
+          <w:lang w:eastAsia="zh-CN"/>
+        </w:rPr>
+        <w:t xml:space="preserve"> </w:t>
+      </w:r>
+      <w:r>
+        <w:rPr>
+          <w:rFonts w:ascii="等线" w:eastAsia="等线" w:hAnsi="等线" w:hint="eastAsia"/>
+          <w:sz w:val="20"/>
+          <w:szCs w:val="20"/>
+          <w:lang w:eastAsia="zh-CN"/>
+        </w:rPr>
+        <w:t>所指字符串相应位置,</w:t>
+      </w:r>
+      <w:r>
+        <w:rPr>
+          <w:rFonts w:ascii="等线" w:eastAsia="等线" w:hAnsi="等线"/>
+          <w:sz w:val="20"/>
+          <w:szCs w:val="20"/>
+          <w:lang w:eastAsia="zh-CN"/>
+        </w:rPr>
+        <w:t xml:space="preserve"> </w:t>
+      </w:r>
+      <w:r>
+        <w:rPr>
+          <w:rFonts w:ascii="等线" w:eastAsia="等线" w:hAnsi="等线" w:hint="eastAsia"/>
+          <w:sz w:val="20"/>
+          <w:szCs w:val="20"/>
+          <w:lang w:eastAsia="zh-CN"/>
+        </w:rPr>
+        <w:t xml:space="preserve">赋值操作本身的布尔值为 </w:t>
+      </w:r>
+      <w:r>
+        <w:rPr>
+          <w:rFonts w:ascii="等线" w:eastAsia="等线" w:hAnsi="等线"/>
+          <w:sz w:val="20"/>
+          <w:szCs w:val="20"/>
+          <w:lang w:eastAsia="zh-CN"/>
+        </w:rPr>
+        <w:t>false</w:t>
+      </w:r>
+      <w:r>
+        <w:rPr>
+          <w:rFonts w:ascii="等线" w:eastAsia="等线" w:hAnsi="等线"/>
+          <w:sz w:val="20"/>
+          <w:szCs w:val="20"/>
+          <w:lang w:eastAsia="zh-CN"/>
+        </w:rPr>
+        <w:t xml:space="preserve">, </w:t>
+      </w:r>
+      <w:r>
+        <w:rPr>
+          <w:rFonts w:ascii="等线" w:eastAsia="等线" w:hAnsi="等线" w:hint="eastAsia"/>
+          <w:sz w:val="20"/>
+          <w:szCs w:val="20"/>
+          <w:lang w:eastAsia="zh-CN"/>
+        </w:rPr>
+        <w:t>循环终止.</w:t>
+      </w:r>
+      <w:r>
+        <w:rPr>
+          <w:rFonts w:ascii="等线" w:eastAsia="等线" w:hAnsi="等线"/>
+          <w:sz w:val="20"/>
+          <w:szCs w:val="20"/>
+          <w:lang w:eastAsia="zh-CN"/>
+        </w:rPr>
+        <w:t xml:space="preserve"> </w:t>
+      </w:r>
+      <w:r>
+        <w:rPr>
+          <w:rFonts w:ascii="等线" w:eastAsia="等线" w:hAnsi="等线" w:hint="eastAsia"/>
+          <w:sz w:val="20"/>
+          <w:szCs w:val="20"/>
+          <w:lang w:eastAsia="zh-CN"/>
+        </w:rPr>
+        <w:t>此时source</w:t>
+      </w:r>
+      <w:r>
+        <w:rPr>
+          <w:rFonts w:ascii="等线" w:eastAsia="等线" w:hAnsi="等线"/>
+          <w:sz w:val="20"/>
+          <w:szCs w:val="20"/>
+          <w:lang w:eastAsia="zh-CN"/>
+        </w:rPr>
+        <w:t xml:space="preserve"> </w:t>
+      </w:r>
+      <w:r>
+        <w:rPr>
+          <w:rFonts w:ascii="等线" w:eastAsia="等线" w:hAnsi="等线" w:hint="eastAsia"/>
+          <w:sz w:val="20"/>
+          <w:szCs w:val="20"/>
+          <w:lang w:eastAsia="zh-CN"/>
+        </w:rPr>
+        <w:t xml:space="preserve">和 </w:t>
+      </w:r>
+      <w:proofErr w:type="spellStart"/>
+      <w:r>
+        <w:rPr>
+          <w:rFonts w:ascii="等线" w:eastAsia="等线" w:hAnsi="等线" w:hint="eastAsia"/>
+          <w:sz w:val="20"/>
+          <w:szCs w:val="20"/>
+          <w:lang w:eastAsia="zh-CN"/>
+        </w:rPr>
+        <w:t>dest</w:t>
+      </w:r>
+      <w:proofErr w:type="spellEnd"/>
+      <w:r>
+        <w:rPr>
+          <w:rFonts w:ascii="等线" w:eastAsia="等线" w:hAnsi="等线"/>
+          <w:sz w:val="20"/>
+          <w:szCs w:val="20"/>
+          <w:lang w:eastAsia="zh-CN"/>
+        </w:rPr>
+        <w:t xml:space="preserve"> </w:t>
+      </w:r>
+      <w:r>
+        <w:rPr>
+          <w:rFonts w:ascii="等线" w:eastAsia="等线" w:hAnsi="等线" w:hint="eastAsia"/>
+          <w:sz w:val="20"/>
+          <w:szCs w:val="20"/>
+          <w:lang w:eastAsia="zh-CN"/>
+        </w:rPr>
+        <w:t>分别存放</w:t>
+      </w:r>
+      <w:r>
+        <w:rPr>
+          <w:rFonts w:ascii="等线" w:eastAsia="等线" w:hAnsi="等线"/>
+          <w:sz w:val="20"/>
+          <w:szCs w:val="20"/>
+          <w:lang w:eastAsia="zh-CN"/>
+        </w:rPr>
+        <w:t xml:space="preserve"> ‘\0’ </w:t>
+      </w:r>
+      <w:r>
+        <w:rPr>
+          <w:rFonts w:ascii="等线" w:eastAsia="等线" w:hAnsi="等线" w:hint="eastAsia"/>
+          <w:sz w:val="20"/>
+          <w:szCs w:val="20"/>
+          <w:lang w:eastAsia="zh-CN"/>
+        </w:rPr>
+        <w:t>所在位置的下一个元素地址.</w:t>
+      </w:r>
+    </w:p>
+    <w:p>
+      <w:pPr>
+        <w:rPr>
+          <w:rFonts w:ascii="等线" w:eastAsia="等线" w:hAnsi="等线"/>
+          <w:sz w:val="20"/>
+          <w:szCs w:val="20"/>
+          <w:lang w:eastAsia="zh-CN"/>
+        </w:rPr>
+      </w:pPr>
+    </w:p>
+    <w:p>
+      <w:pPr>
         <w:rPr>
           <w:rFonts w:ascii="等线" w:eastAsia="等线" w:hAnsi="等线"/>
           <w:b/>
@@ -269,454 +691,126 @@
           <w:szCs w:val="20"/>
           <w:lang w:eastAsia="zh-CN"/>
         </w:rPr>
-        <w:t xml:space="preserve"> :</w:t>
-      </w:r>
-    </w:p>
-    <w:p>
-      <w:pPr>
-        <w:rPr>
-          <w:rFonts w:ascii="等线" w:eastAsia="等线" w:hAnsi="等线"/>
-          <w:sz w:val="20"/>
-          <w:szCs w:val="20"/>
-          <w:lang w:eastAsia="zh-CN"/>
-        </w:rPr>
-      </w:pPr>
-      <w:r>
-        <w:rPr>
-          <w:rFonts w:ascii="等线" w:eastAsia="等线" w:hAnsi="等线" w:hint="eastAsia"/>
-          <w:sz w:val="20"/>
-          <w:szCs w:val="20"/>
-          <w:lang w:eastAsia="zh-CN"/>
-        </w:rPr>
-        <w:t>指针</w:t>
-      </w:r>
-      <w:proofErr w:type="spellStart"/>
-      <w:r>
-        <w:rPr>
-          <w:rFonts w:ascii="等线" w:eastAsia="等线" w:hAnsi="等线"/>
-          <w:sz w:val="20"/>
-          <w:szCs w:val="20"/>
-          <w:lang w:eastAsia="zh-CN"/>
-        </w:rPr>
-        <w:t>dest</w:t>
-      </w:r>
-      <w:proofErr w:type="spellEnd"/>
-      <w:r>
-        <w:rPr>
-          <w:rFonts w:ascii="等线" w:eastAsia="等线" w:hAnsi="等线"/>
-          <w:sz w:val="20"/>
-          <w:szCs w:val="20"/>
-          <w:lang w:eastAsia="zh-CN"/>
-        </w:rPr>
-        <w:t xml:space="preserve"> </w:t>
-      </w:r>
-      <w:r>
-        <w:rPr>
-          <w:rFonts w:ascii="等线" w:eastAsia="等线" w:hAnsi="等线" w:hint="eastAsia"/>
-          <w:sz w:val="20"/>
-          <w:szCs w:val="20"/>
-          <w:lang w:eastAsia="zh-CN"/>
-        </w:rPr>
-        <w:t>和source</w:t>
-      </w:r>
-      <w:r>
-        <w:rPr>
-          <w:rFonts w:ascii="等线" w:eastAsia="等线" w:hAnsi="等线"/>
-          <w:sz w:val="20"/>
-          <w:szCs w:val="20"/>
-          <w:lang w:eastAsia="zh-CN"/>
-        </w:rPr>
-        <w:t xml:space="preserve"> </w:t>
-      </w:r>
-      <w:r>
-        <w:rPr>
-          <w:rFonts w:ascii="等线" w:eastAsia="等线" w:hAnsi="等线" w:hint="eastAsia"/>
-          <w:sz w:val="20"/>
-          <w:szCs w:val="20"/>
-          <w:lang w:eastAsia="zh-CN"/>
-        </w:rPr>
-        <w:t>分别存放</w:t>
-      </w:r>
-      <w:r>
-        <w:rPr>
-          <w:rFonts w:ascii="等线" w:eastAsia="等线" w:hAnsi="等线" w:hint="eastAsia"/>
-          <w:sz w:val="20"/>
-          <w:szCs w:val="20"/>
-          <w:lang w:eastAsia="zh-CN"/>
-        </w:rPr>
-        <w:t>复制目标</w:t>
-      </w:r>
-      <w:r>
-        <w:rPr>
-          <w:rFonts w:ascii="等线" w:eastAsia="等线" w:hAnsi="等线" w:hint="eastAsia"/>
-          <w:sz w:val="20"/>
-          <w:szCs w:val="20"/>
-          <w:lang w:eastAsia="zh-CN"/>
-        </w:rPr>
-        <w:t>字符串和</w:t>
-      </w:r>
-      <w:r>
-        <w:rPr>
-          <w:rFonts w:ascii="等线" w:eastAsia="等线" w:hAnsi="等线" w:hint="eastAsia"/>
-          <w:sz w:val="20"/>
-          <w:szCs w:val="20"/>
-          <w:lang w:eastAsia="zh-CN"/>
-        </w:rPr>
-        <w:t>复制</w:t>
-      </w:r>
-      <w:r>
-        <w:rPr>
-          <w:rFonts w:ascii="等线" w:eastAsia="等线" w:hAnsi="等线" w:hint="eastAsia"/>
-          <w:sz w:val="20"/>
-          <w:szCs w:val="20"/>
-          <w:lang w:eastAsia="zh-CN"/>
-        </w:rPr>
-        <w:t>源字符串的第一个元素的地址.</w:t>
-      </w:r>
-      <w:r>
-        <w:rPr>
-          <w:rFonts w:ascii="等线" w:eastAsia="等线" w:hAnsi="等线"/>
-          <w:sz w:val="20"/>
-          <w:szCs w:val="20"/>
-          <w:lang w:eastAsia="zh-CN"/>
-        </w:rPr>
-        <w:t xml:space="preserve"> </w:t>
-      </w:r>
-      <w:r>
-        <w:rPr>
-          <w:rFonts w:ascii="等线" w:eastAsia="等线" w:hAnsi="等线" w:hint="eastAsia"/>
-          <w:sz w:val="20"/>
-          <w:szCs w:val="20"/>
-          <w:lang w:eastAsia="zh-CN"/>
-        </w:rPr>
-        <w:t xml:space="preserve">由后置 </w:t>
-      </w:r>
-      <w:r>
-        <w:rPr>
-          <w:rFonts w:ascii="等线" w:eastAsia="等线" w:hAnsi="等线"/>
-          <w:sz w:val="20"/>
-          <w:szCs w:val="20"/>
-          <w:lang w:eastAsia="zh-CN"/>
-        </w:rPr>
-        <w:t xml:space="preserve">++ </w:t>
-      </w:r>
-      <w:r>
-        <w:rPr>
-          <w:rFonts w:ascii="等线" w:eastAsia="等线" w:hAnsi="等线" w:hint="eastAsia"/>
-          <w:sz w:val="20"/>
-          <w:szCs w:val="20"/>
-          <w:lang w:eastAsia="zh-CN"/>
-        </w:rPr>
-        <w:t>运算符自增,</w:t>
-      </w:r>
-      <w:r>
-        <w:rPr>
-          <w:rFonts w:ascii="等线" w:eastAsia="等线" w:hAnsi="等线"/>
-          <w:sz w:val="20"/>
-          <w:szCs w:val="20"/>
-          <w:lang w:eastAsia="zh-CN"/>
-        </w:rPr>
-        <w:t xml:space="preserve"> </w:t>
-      </w:r>
-      <w:r>
-        <w:rPr>
-          <w:rFonts w:ascii="等线" w:eastAsia="等线" w:hAnsi="等线" w:hint="eastAsia"/>
-          <w:sz w:val="20"/>
-          <w:szCs w:val="20"/>
-          <w:lang w:eastAsia="zh-CN"/>
-        </w:rPr>
-        <w:t xml:space="preserve">每次对自增前的地址分别进行 </w:t>
-      </w:r>
-      <w:r>
-        <w:rPr>
-          <w:rFonts w:ascii="等线" w:eastAsia="等线" w:hAnsi="等线"/>
-          <w:sz w:val="20"/>
-          <w:szCs w:val="20"/>
-          <w:lang w:eastAsia="zh-CN"/>
-        </w:rPr>
-        <w:t xml:space="preserve">dereference </w:t>
-      </w:r>
-      <w:r>
-        <w:rPr>
-          <w:rFonts w:ascii="等线" w:eastAsia="等线" w:hAnsi="等线" w:hint="eastAsia"/>
-          <w:sz w:val="20"/>
-          <w:szCs w:val="20"/>
-          <w:lang w:eastAsia="zh-CN"/>
-        </w:rPr>
-        <w:t>操作和 assignment</w:t>
-      </w:r>
-      <w:r>
-        <w:rPr>
-          <w:rFonts w:ascii="等线" w:eastAsia="等线" w:hAnsi="等线"/>
-          <w:sz w:val="20"/>
-          <w:szCs w:val="20"/>
-          <w:lang w:eastAsia="zh-CN"/>
-        </w:rPr>
-        <w:t xml:space="preserve"> </w:t>
-      </w:r>
-      <w:r>
-        <w:rPr>
-          <w:rFonts w:ascii="等线" w:eastAsia="等线" w:hAnsi="等线" w:hint="eastAsia"/>
-          <w:sz w:val="20"/>
-          <w:szCs w:val="20"/>
-          <w:lang w:eastAsia="zh-CN"/>
-        </w:rPr>
-        <w:t>操作</w:t>
-      </w:r>
-      <w:r>
-        <w:rPr>
-          <w:rFonts w:ascii="等线" w:eastAsia="等线" w:hAnsi="等线"/>
-          <w:sz w:val="20"/>
-          <w:szCs w:val="20"/>
-          <w:lang w:eastAsia="zh-CN"/>
-        </w:rPr>
-        <w:t xml:space="preserve">; </w:t>
-      </w:r>
-      <w:r>
-        <w:rPr>
-          <w:rFonts w:ascii="等线" w:eastAsia="等线" w:hAnsi="等线" w:hint="eastAsia"/>
-          <w:sz w:val="20"/>
-          <w:szCs w:val="20"/>
-          <w:lang w:eastAsia="zh-CN"/>
-        </w:rPr>
-        <w:t>直到将s</w:t>
-      </w:r>
-      <w:r>
-        <w:rPr>
-          <w:rFonts w:ascii="等线" w:eastAsia="等线" w:hAnsi="等线"/>
-          <w:sz w:val="20"/>
-          <w:szCs w:val="20"/>
-          <w:lang w:eastAsia="zh-CN"/>
-        </w:rPr>
-        <w:t xml:space="preserve">ource </w:t>
-      </w:r>
-      <w:r>
-        <w:rPr>
-          <w:rFonts w:ascii="等线" w:eastAsia="等线" w:hAnsi="等线" w:hint="eastAsia"/>
-          <w:sz w:val="20"/>
-          <w:szCs w:val="20"/>
-          <w:lang w:eastAsia="zh-CN"/>
-        </w:rPr>
-        <w:t xml:space="preserve">所指字符串从左至右第一个 </w:t>
-      </w:r>
-      <w:r>
-        <w:rPr>
-          <w:rFonts w:ascii="等线" w:eastAsia="等线" w:hAnsi="等线"/>
-          <w:sz w:val="20"/>
-          <w:szCs w:val="20"/>
-          <w:lang w:eastAsia="zh-CN"/>
-        </w:rPr>
-        <w:t xml:space="preserve">‘\0’ </w:t>
-      </w:r>
-      <w:r>
-        <w:rPr>
-          <w:rFonts w:ascii="等线" w:eastAsia="等线" w:hAnsi="等线" w:hint="eastAsia"/>
-          <w:sz w:val="20"/>
-          <w:szCs w:val="20"/>
-          <w:lang w:eastAsia="zh-CN"/>
-        </w:rPr>
-        <w:t>字符赋值给</w:t>
-      </w:r>
-      <w:r>
-        <w:rPr>
-          <w:rFonts w:ascii="等线" w:eastAsia="等线" w:hAnsi="等线"/>
-          <w:sz w:val="20"/>
-          <w:szCs w:val="20"/>
-          <w:lang w:eastAsia="zh-CN"/>
-        </w:rPr>
-        <w:t xml:space="preserve"> </w:t>
-      </w:r>
-      <w:proofErr w:type="spellStart"/>
-      <w:r>
-        <w:rPr>
-          <w:rFonts w:ascii="等线" w:eastAsia="等线" w:hAnsi="等线" w:hint="eastAsia"/>
-          <w:sz w:val="20"/>
-          <w:szCs w:val="20"/>
-          <w:lang w:eastAsia="zh-CN"/>
-        </w:rPr>
-        <w:t>dest</w:t>
-      </w:r>
-      <w:proofErr w:type="spellEnd"/>
-      <w:r>
-        <w:rPr>
-          <w:rFonts w:ascii="等线" w:eastAsia="等线" w:hAnsi="等线"/>
-          <w:sz w:val="20"/>
-          <w:szCs w:val="20"/>
-          <w:lang w:eastAsia="zh-CN"/>
-        </w:rPr>
-        <w:t xml:space="preserve"> </w:t>
-      </w:r>
-      <w:r>
-        <w:rPr>
-          <w:rFonts w:ascii="等线" w:eastAsia="等线" w:hAnsi="等线" w:hint="eastAsia"/>
-          <w:sz w:val="20"/>
-          <w:szCs w:val="20"/>
-          <w:lang w:eastAsia="zh-CN"/>
-        </w:rPr>
-        <w:t>所指字符串相应位置,</w:t>
-      </w:r>
-      <w:r>
-        <w:rPr>
-          <w:rFonts w:ascii="等线" w:eastAsia="等线" w:hAnsi="等线"/>
-          <w:sz w:val="20"/>
-          <w:szCs w:val="20"/>
-          <w:lang w:eastAsia="zh-CN"/>
-        </w:rPr>
-        <w:t xml:space="preserve"> </w:t>
-      </w:r>
-      <w:r>
-        <w:rPr>
-          <w:rFonts w:ascii="等线" w:eastAsia="等线" w:hAnsi="等线" w:hint="eastAsia"/>
-          <w:sz w:val="20"/>
-          <w:szCs w:val="20"/>
-          <w:lang w:eastAsia="zh-CN"/>
-        </w:rPr>
-        <w:t xml:space="preserve">赋值操作本身的布尔值为 </w:t>
-      </w:r>
-      <w:r>
-        <w:rPr>
-          <w:rFonts w:ascii="等线" w:eastAsia="等线" w:hAnsi="等线"/>
-          <w:sz w:val="20"/>
-          <w:szCs w:val="20"/>
-          <w:lang w:eastAsia="zh-CN"/>
-        </w:rPr>
-        <w:t>false</w:t>
-      </w:r>
-      <w:r>
-        <w:rPr>
-          <w:rFonts w:ascii="等线" w:eastAsia="等线" w:hAnsi="等线"/>
-          <w:sz w:val="20"/>
-          <w:szCs w:val="20"/>
-          <w:lang w:eastAsia="zh-CN"/>
-        </w:rPr>
-        <w:t xml:space="preserve">, </w:t>
-      </w:r>
-      <w:r>
-        <w:rPr>
-          <w:rFonts w:ascii="等线" w:eastAsia="等线" w:hAnsi="等线" w:hint="eastAsia"/>
-          <w:sz w:val="20"/>
-          <w:szCs w:val="20"/>
-          <w:lang w:eastAsia="zh-CN"/>
-        </w:rPr>
-        <w:t>循环终止.</w:t>
-      </w:r>
-      <w:r>
-        <w:rPr>
-          <w:rFonts w:ascii="等线" w:eastAsia="等线" w:hAnsi="等线"/>
-          <w:sz w:val="20"/>
-          <w:szCs w:val="20"/>
-          <w:lang w:eastAsia="zh-CN"/>
-        </w:rPr>
-        <w:t xml:space="preserve"> </w:t>
-      </w:r>
-      <w:r>
-        <w:rPr>
-          <w:rFonts w:ascii="等线" w:eastAsia="等线" w:hAnsi="等线" w:hint="eastAsia"/>
-          <w:sz w:val="20"/>
-          <w:szCs w:val="20"/>
-          <w:lang w:eastAsia="zh-CN"/>
-        </w:rPr>
-        <w:t>此时source</w:t>
-      </w:r>
-      <w:r>
-        <w:rPr>
-          <w:rFonts w:ascii="等线" w:eastAsia="等线" w:hAnsi="等线"/>
-          <w:sz w:val="20"/>
-          <w:szCs w:val="20"/>
-          <w:lang w:eastAsia="zh-CN"/>
-        </w:rPr>
-        <w:t xml:space="preserve"> </w:t>
-      </w:r>
-      <w:r>
-        <w:rPr>
-          <w:rFonts w:ascii="等线" w:eastAsia="等线" w:hAnsi="等线" w:hint="eastAsia"/>
-          <w:sz w:val="20"/>
-          <w:szCs w:val="20"/>
-          <w:lang w:eastAsia="zh-CN"/>
-        </w:rPr>
-        <w:t xml:space="preserve">和 </w:t>
-      </w:r>
-      <w:proofErr w:type="spellStart"/>
-      <w:r>
-        <w:rPr>
-          <w:rFonts w:ascii="等线" w:eastAsia="等线" w:hAnsi="等线" w:hint="eastAsia"/>
-          <w:sz w:val="20"/>
-          <w:szCs w:val="20"/>
-          <w:lang w:eastAsia="zh-CN"/>
-        </w:rPr>
-        <w:t>dest</w:t>
-      </w:r>
-      <w:proofErr w:type="spellEnd"/>
-      <w:r>
-        <w:rPr>
-          <w:rFonts w:ascii="等线" w:eastAsia="等线" w:hAnsi="等线"/>
-          <w:sz w:val="20"/>
-          <w:szCs w:val="20"/>
-          <w:lang w:eastAsia="zh-CN"/>
-        </w:rPr>
-        <w:t xml:space="preserve"> </w:t>
-      </w:r>
-      <w:r>
-        <w:rPr>
-          <w:rFonts w:ascii="等线" w:eastAsia="等线" w:hAnsi="等线" w:hint="eastAsia"/>
-          <w:sz w:val="20"/>
-          <w:szCs w:val="20"/>
-          <w:lang w:eastAsia="zh-CN"/>
-        </w:rPr>
-        <w:t>分别存放</w:t>
-      </w:r>
-      <w:r>
-        <w:rPr>
-          <w:rFonts w:ascii="等线" w:eastAsia="等线" w:hAnsi="等线"/>
-          <w:sz w:val="20"/>
-          <w:szCs w:val="20"/>
-          <w:lang w:eastAsia="zh-CN"/>
-        </w:rPr>
-        <w:t xml:space="preserve"> ‘\0’ </w:t>
-      </w:r>
-      <w:r>
-        <w:rPr>
-          <w:rFonts w:ascii="等线" w:eastAsia="等线" w:hAnsi="等线" w:hint="eastAsia"/>
-          <w:sz w:val="20"/>
-          <w:szCs w:val="20"/>
-          <w:lang w:eastAsia="zh-CN"/>
-        </w:rPr>
-        <w:t>所在位置的下一个元素地址.</w:t>
-      </w:r>
-    </w:p>
-    <w:p>
-      <w:pPr>
-        <w:rPr>
-          <w:rFonts w:ascii="等线" w:eastAsia="等线" w:hAnsi="等线"/>
-          <w:sz w:val="20"/>
-          <w:szCs w:val="20"/>
-          <w:lang w:eastAsia="zh-CN"/>
-        </w:rPr>
-      </w:pPr>
-    </w:p>
-    <w:p>
-      <w:pPr>
-        <w:rPr>
-          <w:rFonts w:ascii="等线" w:eastAsia="等线" w:hAnsi="等线"/>
+      </w:pPr>
+      <w:r>
+        <w:rPr>
+          <w:rFonts w:ascii="等线" w:eastAsia="等线" w:hAnsi="等线" w:hint="eastAsia"/>
           <w:b/>
           <w:bCs/>
           <w:sz w:val="20"/>
           <w:szCs w:val="20"/>
           <w:lang w:eastAsia="zh-CN"/>
         </w:rPr>
-      </w:pPr>
-      <w:r>
-        <w:rPr>
-          <w:rFonts w:ascii="等线" w:eastAsia="等线" w:hAnsi="等线" w:hint="eastAsia"/>
+        <w:t xml:space="preserve">问题 </w:t>
+      </w:r>
+      <w:r>
+        <w:rPr>
+          <w:rFonts w:ascii="等线" w:eastAsia="等线" w:hAnsi="等线"/>
           <w:b/>
           <w:bCs/>
           <w:sz w:val="20"/>
           <w:szCs w:val="20"/>
           <w:lang w:eastAsia="zh-CN"/>
         </w:rPr>
-        <w:t xml:space="preserve">问题 </w:t>
-      </w:r>
-      <w:r>
+        <w:t>2 :</w:t>
+      </w:r>
+    </w:p>
+    <w:p>
+      <w:pPr>
+        <w:rPr>
+          <w:rFonts w:ascii="等线" w:eastAsia="等线" w:hAnsi="等线"/>
+          <w:sz w:val="20"/>
+          <w:szCs w:val="20"/>
+          <w:lang w:eastAsia="zh-CN"/>
+        </w:rPr>
+      </w:pPr>
+      <w:r>
+        <w:rPr>
+          <w:rFonts w:ascii="等线" w:eastAsia="等线" w:hAnsi="等线" w:hint="eastAsia"/>
+          <w:sz w:val="20"/>
+          <w:szCs w:val="20"/>
+          <w:lang w:eastAsia="zh-CN"/>
+        </w:rPr>
+        <w:t>由于自增,</w:t>
+      </w:r>
+      <w:r>
+        <w:rPr>
+          <w:rFonts w:ascii="等线" w:eastAsia="等线" w:hAnsi="等线"/>
+          <w:sz w:val="20"/>
+          <w:szCs w:val="20"/>
+          <w:lang w:eastAsia="zh-CN"/>
+        </w:rPr>
+        <w:t xml:space="preserve"> </w:t>
+      </w:r>
+      <w:proofErr w:type="spellStart"/>
+      <w:r>
+        <w:rPr>
+          <w:rFonts w:ascii="等线" w:eastAsia="等线" w:hAnsi="等线" w:hint="eastAsia"/>
+          <w:sz w:val="20"/>
+          <w:szCs w:val="20"/>
+          <w:lang w:eastAsia="zh-CN"/>
+        </w:rPr>
+        <w:t>dest</w:t>
+      </w:r>
+      <w:proofErr w:type="spellEnd"/>
+      <w:r>
+        <w:rPr>
+          <w:rFonts w:ascii="等线" w:eastAsia="等线" w:hAnsi="等线"/>
+          <w:sz w:val="20"/>
+          <w:szCs w:val="20"/>
+          <w:lang w:eastAsia="zh-CN"/>
+        </w:rPr>
+        <w:t xml:space="preserve"> </w:t>
+      </w:r>
+      <w:r>
+        <w:rPr>
+          <w:rFonts w:ascii="等线" w:eastAsia="等线" w:hAnsi="等线" w:hint="eastAsia"/>
+          <w:sz w:val="20"/>
+          <w:szCs w:val="20"/>
+          <w:lang w:eastAsia="zh-CN"/>
+        </w:rPr>
+        <w:t>在循环结束后不再存放字符串首元素地址,</w:t>
+      </w:r>
+      <w:r>
+        <w:rPr>
+          <w:rFonts w:ascii="等线" w:eastAsia="等线" w:hAnsi="等线"/>
+          <w:sz w:val="20"/>
+          <w:szCs w:val="20"/>
+          <w:lang w:eastAsia="zh-CN"/>
+        </w:rPr>
+        <w:t xml:space="preserve"> </w:t>
+      </w:r>
+      <w:r>
+        <w:rPr>
+          <w:rFonts w:ascii="等线" w:eastAsia="等线" w:hAnsi="等线" w:hint="eastAsia"/>
+          <w:sz w:val="20"/>
+          <w:szCs w:val="20"/>
+          <w:lang w:eastAsia="zh-CN"/>
+        </w:rPr>
+        <w:t>因此需要返回存放了首元素地址的指针 temp</w:t>
+      </w:r>
+      <w:r>
+        <w:rPr>
+          <w:rFonts w:ascii="等线" w:eastAsia="等线" w:hAnsi="等线"/>
+          <w:sz w:val="20"/>
+          <w:szCs w:val="20"/>
+          <w:lang w:eastAsia="zh-CN"/>
+        </w:rPr>
+        <w:t>.</w:t>
+      </w:r>
+    </w:p>
+    <w:p>
+      <w:pPr>
+        <w:rPr>
+          <w:rFonts w:ascii="等线" w:eastAsia="等线" w:hAnsi="等线"/>
+          <w:sz w:val="20"/>
+          <w:szCs w:val="20"/>
+          <w:lang w:eastAsia="zh-CN"/>
+        </w:rPr>
+      </w:pPr>
+    </w:p>
+    <w:p>
+      <w:pPr>
         <w:rPr>
           <w:rFonts w:ascii="等线" w:eastAsia="等线" w:hAnsi="等线"/>
           <w:b/>
@@ -725,126 +819,115 @@
           <w:szCs w:val="20"/>
           <w:lang w:eastAsia="zh-CN"/>
         </w:rPr>
-        <w:t>2 :</w:t>
-      </w:r>
-    </w:p>
-    <w:p>
-      <w:pPr>
-        <w:rPr>
-          <w:rFonts w:ascii="等线" w:eastAsia="等线" w:hAnsi="等线"/>
-          <w:sz w:val="20"/>
-          <w:szCs w:val="20"/>
-          <w:lang w:eastAsia="zh-CN"/>
-        </w:rPr>
-      </w:pPr>
-      <w:r>
-        <w:rPr>
-          <w:rFonts w:ascii="等线" w:eastAsia="等线" w:hAnsi="等线" w:hint="eastAsia"/>
-          <w:sz w:val="20"/>
-          <w:szCs w:val="20"/>
-          <w:lang w:eastAsia="zh-CN"/>
-        </w:rPr>
-        <w:t>由于自增,</w:t>
-      </w:r>
-      <w:r>
-        <w:rPr>
-          <w:rFonts w:ascii="等线" w:eastAsia="等线" w:hAnsi="等线"/>
-          <w:sz w:val="20"/>
-          <w:szCs w:val="20"/>
-          <w:lang w:eastAsia="zh-CN"/>
-        </w:rPr>
-        <w:t xml:space="preserve"> </w:t>
-      </w:r>
-      <w:proofErr w:type="spellStart"/>
-      <w:r>
-        <w:rPr>
-          <w:rFonts w:ascii="等线" w:eastAsia="等线" w:hAnsi="等线" w:hint="eastAsia"/>
-          <w:sz w:val="20"/>
-          <w:szCs w:val="20"/>
-          <w:lang w:eastAsia="zh-CN"/>
-        </w:rPr>
-        <w:t>dest</w:t>
-      </w:r>
-      <w:proofErr w:type="spellEnd"/>
-      <w:r>
-        <w:rPr>
-          <w:rFonts w:ascii="等线" w:eastAsia="等线" w:hAnsi="等线"/>
-          <w:sz w:val="20"/>
-          <w:szCs w:val="20"/>
-          <w:lang w:eastAsia="zh-CN"/>
-        </w:rPr>
-        <w:t xml:space="preserve"> </w:t>
-      </w:r>
-      <w:r>
-        <w:rPr>
-          <w:rFonts w:ascii="等线" w:eastAsia="等线" w:hAnsi="等线" w:hint="eastAsia"/>
-          <w:sz w:val="20"/>
-          <w:szCs w:val="20"/>
-          <w:lang w:eastAsia="zh-CN"/>
-        </w:rPr>
-        <w:t>在循环结束后不再存放字符串首元素地址,</w:t>
-      </w:r>
-      <w:r>
-        <w:rPr>
-          <w:rFonts w:ascii="等线" w:eastAsia="等线" w:hAnsi="等线"/>
-          <w:sz w:val="20"/>
-          <w:szCs w:val="20"/>
-          <w:lang w:eastAsia="zh-CN"/>
-        </w:rPr>
-        <w:t xml:space="preserve"> </w:t>
-      </w:r>
-      <w:r>
-        <w:rPr>
-          <w:rFonts w:ascii="等线" w:eastAsia="等线" w:hAnsi="等线" w:hint="eastAsia"/>
-          <w:sz w:val="20"/>
-          <w:szCs w:val="20"/>
-          <w:lang w:eastAsia="zh-CN"/>
-        </w:rPr>
-        <w:t>因此需要返回存放了首元素地址的指针 temp</w:t>
-      </w:r>
-      <w:r>
-        <w:rPr>
-          <w:rFonts w:ascii="等线" w:eastAsia="等线" w:hAnsi="等线"/>
-          <w:sz w:val="20"/>
-          <w:szCs w:val="20"/>
-          <w:lang w:eastAsia="zh-CN"/>
-        </w:rPr>
-        <w:t>.</w:t>
-      </w:r>
-    </w:p>
-    <w:p>
-      <w:pPr>
-        <w:rPr>
-          <w:rFonts w:ascii="等线" w:eastAsia="等线" w:hAnsi="等线"/>
-          <w:sz w:val="20"/>
-          <w:szCs w:val="20"/>
-          <w:lang w:eastAsia="zh-CN"/>
-        </w:rPr>
-      </w:pPr>
-    </w:p>
-    <w:p>
-      <w:pPr>
-        <w:rPr>
-          <w:rFonts w:ascii="等线" w:eastAsia="等线" w:hAnsi="等线"/>
+      </w:pPr>
+      <w:r>
+        <w:rPr>
+          <w:rFonts w:ascii="等线" w:eastAsia="等线" w:hAnsi="等线" w:hint="eastAsia"/>
           <w:b/>
           <w:bCs/>
           <w:sz w:val="20"/>
           <w:szCs w:val="20"/>
           <w:lang w:eastAsia="zh-CN"/>
         </w:rPr>
-      </w:pPr>
-      <w:r>
-        <w:rPr>
-          <w:rFonts w:ascii="等线" w:eastAsia="等线" w:hAnsi="等线" w:hint="eastAsia"/>
+        <w:t xml:space="preserve">问题 </w:t>
+      </w:r>
+      <w:r>
+        <w:rPr>
+          <w:rFonts w:ascii="等线" w:eastAsia="等线" w:hAnsi="等线"/>
           <w:b/>
           <w:bCs/>
           <w:sz w:val="20"/>
           <w:szCs w:val="20"/>
           <w:lang w:eastAsia="zh-CN"/>
         </w:rPr>
-        <w:t xml:space="preserve">问题 </w:t>
-      </w:r>
-      <w:r>
+        <w:t>3 :</w:t>
+      </w:r>
+    </w:p>
+    <w:p>
+      <w:pPr>
+        <w:rPr>
+          <w:rFonts w:ascii="等线" w:eastAsia="等线" w:hAnsi="等线"/>
+          <w:sz w:val="20"/>
+          <w:szCs w:val="20"/>
+          <w:lang w:eastAsia="zh-CN"/>
+        </w:rPr>
+      </w:pPr>
+      <w:r>
+        <w:rPr>
+          <w:rFonts w:ascii="等线" w:eastAsia="等线" w:hAnsi="等线" w:hint="eastAsia"/>
+          <w:sz w:val="20"/>
+          <w:szCs w:val="20"/>
+          <w:lang w:eastAsia="zh-CN"/>
+        </w:rPr>
+        <w:t>循环结束时,</w:t>
+      </w:r>
+      <w:r>
+        <w:rPr>
+          <w:rFonts w:ascii="等线" w:eastAsia="等线" w:hAnsi="等线"/>
+          <w:sz w:val="20"/>
+          <w:szCs w:val="20"/>
+          <w:lang w:eastAsia="zh-CN"/>
+        </w:rPr>
+        <w:t xml:space="preserve"> </w:t>
+      </w:r>
+      <w:r>
+        <w:rPr>
+          <w:rFonts w:ascii="等线" w:eastAsia="等线" w:hAnsi="等线" w:hint="eastAsia"/>
+          <w:sz w:val="20"/>
+          <w:szCs w:val="20"/>
+          <w:lang w:eastAsia="zh-CN"/>
+        </w:rPr>
+        <w:t>s</w:t>
+      </w:r>
+      <w:r>
+        <w:rPr>
+          <w:rFonts w:ascii="等线" w:eastAsia="等线" w:hAnsi="等线"/>
+          <w:sz w:val="20"/>
+          <w:szCs w:val="20"/>
+          <w:lang w:eastAsia="zh-CN"/>
+        </w:rPr>
+        <w:t xml:space="preserve">tr1 </w:t>
+      </w:r>
+      <w:r>
+        <w:rPr>
+          <w:rFonts w:ascii="等线" w:eastAsia="等线" w:hAnsi="等线" w:hint="eastAsia"/>
+          <w:sz w:val="20"/>
+          <w:szCs w:val="20"/>
+          <w:lang w:eastAsia="zh-CN"/>
+        </w:rPr>
+        <w:t xml:space="preserve">存放了其所指字符串从左至右第一个值为 </w:t>
+      </w:r>
+      <w:r>
+        <w:rPr>
+          <w:rFonts w:ascii="等线" w:eastAsia="等线" w:hAnsi="等线"/>
+          <w:sz w:val="20"/>
+          <w:szCs w:val="20"/>
+          <w:lang w:eastAsia="zh-CN"/>
+        </w:rPr>
+        <w:t xml:space="preserve">‘\0’ </w:t>
+      </w:r>
+      <w:r>
+        <w:rPr>
+          <w:rFonts w:ascii="等线" w:eastAsia="等线" w:hAnsi="等线" w:hint="eastAsia"/>
+          <w:sz w:val="20"/>
+          <w:szCs w:val="20"/>
+          <w:lang w:eastAsia="zh-CN"/>
+        </w:rPr>
+        <w:t>的元素地址.</w:t>
+      </w:r>
+    </w:p>
+    <w:p>
+      <w:pPr>
+        <w:rPr>
+          <w:rFonts w:ascii="等线" w:eastAsia="等线" w:hAnsi="等线"/>
+          <w:sz w:val="20"/>
+          <w:szCs w:val="20"/>
+          <w:lang w:eastAsia="zh-CN"/>
+        </w:rPr>
+      </w:pPr>
+    </w:p>
+    <w:p>
+      <w:pPr>
         <w:rPr>
           <w:rFonts w:ascii="等线" w:eastAsia="等线" w:hAnsi="等线"/>
           <w:b/>
@@ -853,123 +936,27 @@
           <w:szCs w:val="20"/>
           <w:lang w:eastAsia="zh-CN"/>
         </w:rPr>
-        <w:t>3 :</w:t>
-      </w:r>
-    </w:p>
-    <w:p>
-      <w:pPr>
-        <w:rPr>
-          <w:rFonts w:ascii="等线" w:eastAsia="等线" w:hAnsi="等线"/>
-          <w:sz w:val="20"/>
-          <w:szCs w:val="20"/>
-          <w:lang w:eastAsia="zh-CN"/>
-        </w:rPr>
-      </w:pPr>
-      <w:r>
-        <w:rPr>
-          <w:rFonts w:ascii="等线" w:eastAsia="等线" w:hAnsi="等线" w:hint="eastAsia"/>
-          <w:sz w:val="20"/>
-          <w:szCs w:val="20"/>
-          <w:lang w:eastAsia="zh-CN"/>
-        </w:rPr>
-        <w:t>循环结束时,</w:t>
-      </w:r>
-      <w:r>
-        <w:rPr>
-          <w:rFonts w:ascii="等线" w:eastAsia="等线" w:hAnsi="等线"/>
-          <w:sz w:val="20"/>
-          <w:szCs w:val="20"/>
-          <w:lang w:eastAsia="zh-CN"/>
-        </w:rPr>
-        <w:t xml:space="preserve"> </w:t>
-      </w:r>
-      <w:r>
-        <w:rPr>
-          <w:rFonts w:ascii="等线" w:eastAsia="等线" w:hAnsi="等线" w:hint="eastAsia"/>
-          <w:sz w:val="20"/>
-          <w:szCs w:val="20"/>
-          <w:lang w:eastAsia="zh-CN"/>
-        </w:rPr>
-        <w:t>s</w:t>
-      </w:r>
-      <w:r>
-        <w:rPr>
-          <w:rFonts w:ascii="等线" w:eastAsia="等线" w:hAnsi="等线"/>
-          <w:sz w:val="20"/>
-          <w:szCs w:val="20"/>
-          <w:lang w:eastAsia="zh-CN"/>
-        </w:rPr>
-        <w:t xml:space="preserve">tr1 </w:t>
-      </w:r>
-      <w:r>
-        <w:rPr>
-          <w:rFonts w:ascii="等线" w:eastAsia="等线" w:hAnsi="等线" w:hint="eastAsia"/>
-          <w:sz w:val="20"/>
-          <w:szCs w:val="20"/>
-          <w:lang w:eastAsia="zh-CN"/>
-        </w:rPr>
-        <w:t xml:space="preserve">存放了其所指字符串从左至右第一个值为 </w:t>
-      </w:r>
-      <w:r>
-        <w:rPr>
-          <w:rFonts w:ascii="等线" w:eastAsia="等线" w:hAnsi="等线"/>
-          <w:sz w:val="20"/>
-          <w:szCs w:val="20"/>
-          <w:lang w:eastAsia="zh-CN"/>
-        </w:rPr>
-        <w:t xml:space="preserve">‘\0’ </w:t>
-      </w:r>
-      <w:r>
-        <w:rPr>
-          <w:rFonts w:ascii="等线" w:eastAsia="等线" w:hAnsi="等线" w:hint="eastAsia"/>
-          <w:sz w:val="20"/>
-          <w:szCs w:val="20"/>
-          <w:lang w:eastAsia="zh-CN"/>
-        </w:rPr>
-        <w:t>的元素地址.</w:t>
-      </w:r>
-    </w:p>
-    <w:p>
-      <w:pPr>
-        <w:rPr>
-          <w:rFonts w:ascii="等线" w:eastAsia="等线" w:hAnsi="等线"/>
-          <w:sz w:val="20"/>
-          <w:szCs w:val="20"/>
-          <w:lang w:eastAsia="zh-CN"/>
-        </w:rPr>
-      </w:pPr>
-    </w:p>
-    <w:p>
-      <w:pPr>
-        <w:rPr>
-          <w:rFonts w:ascii="等线" w:eastAsia="等线" w:hAnsi="等线"/>
+      </w:pPr>
+      <w:r>
+        <w:rPr>
+          <w:rFonts w:ascii="等线" w:eastAsia="等线" w:hAnsi="等线" w:hint="eastAsia"/>
           <w:b/>
           <w:bCs/>
           <w:sz w:val="20"/>
           <w:szCs w:val="20"/>
           <w:lang w:eastAsia="zh-CN"/>
         </w:rPr>
-      </w:pPr>
-      <w:r>
-        <w:rPr>
-          <w:rFonts w:ascii="等线" w:eastAsia="等线" w:hAnsi="等线" w:hint="eastAsia"/>
+        <w:t xml:space="preserve">问题 </w:t>
+      </w:r>
+      <w:r>
+        <w:rPr>
+          <w:rFonts w:ascii="等线" w:eastAsia="等线" w:hAnsi="等线"/>
           <w:b/>
           <w:bCs/>
           <w:sz w:val="20"/>
           <w:szCs w:val="20"/>
           <w:lang w:eastAsia="zh-CN"/>
         </w:rPr>
-        <w:t xml:space="preserve">问题 </w:t>
-      </w:r>
-      <w:r>
-        <w:rPr>
-          <w:rFonts w:ascii="等线" w:eastAsia="等线" w:hAnsi="等线"/>
-          <w:b/>
-          <w:bCs/>
-          <w:sz w:val="20"/>
-          <w:szCs w:val="20"/>
-          <w:lang w:eastAsia="zh-CN"/>
-        </w:rPr>
         <w:t>4 :</w:t>
       </w:r>
     </w:p>
@@ -993,31 +980,7 @@
           <w:szCs w:val="20"/>
           <w:lang w:eastAsia="zh-CN"/>
         </w:rPr>
-        <w:t xml:space="preserve">“The (plain) char type uses one of these representations. Which of the other </w:t>
-      </w:r>
-      <w:proofErr w:type="gramStart"/>
-      <w:r>
-        <w:rPr>
-          <w:rFonts w:ascii="等线" w:eastAsia="等线" w:hAnsi="等线"/>
-          <w:i/>
-          <w:iCs/>
-          <w:sz w:val="20"/>
-          <w:szCs w:val="20"/>
-          <w:lang w:eastAsia="zh-CN"/>
-        </w:rPr>
-        <w:t>two character</w:t>
-      </w:r>
-      <w:proofErr w:type="gramEnd"/>
-      <w:r>
-        <w:rPr>
-          <w:rFonts w:ascii="等线" w:eastAsia="等线" w:hAnsi="等线"/>
-          <w:i/>
-          <w:iCs/>
-          <w:sz w:val="20"/>
-          <w:szCs w:val="20"/>
-          <w:lang w:eastAsia="zh-CN"/>
-        </w:rPr>
-        <w:t xml:space="preserve"> representations is equivalent to char depends on the compiler.” </w:t>
+        <w:t xml:space="preserve">“The (plain) char type uses one of these representations. Which of the other two character representations is equivalent to char depends on the compiler.” </w:t>
       </w:r>
       <w:r>
         <w:rPr>
@@ -1433,25 +1396,7 @@
           <w:sz w:val="18"/>
           <w:szCs w:val="18"/>
         </w:rPr>
-        <w:t xml:space="preserve">int </w:t>
-      </w:r>
-      <w:proofErr w:type="gramStart"/>
-      <w:r>
-        <w:rPr>
-          <w:rFonts w:ascii="等线" w:eastAsia="等线" w:hAnsi="等线" w:cs="Cascadia Mono"/>
-          <w:sz w:val="18"/>
-          <w:szCs w:val="18"/>
-        </w:rPr>
-        <w:t>main(</w:t>
-      </w:r>
-      <w:proofErr w:type="gramEnd"/>
-      <w:r>
-        <w:rPr>
-          <w:rFonts w:ascii="等线" w:eastAsia="等线" w:hAnsi="等线" w:cs="Cascadia Mono"/>
-          <w:sz w:val="18"/>
-          <w:szCs w:val="18"/>
-        </w:rPr>
-        <w:t>)</w:t>
+        <w:t>int main()</w:t>
       </w:r>
     </w:p>
     <w:p>
@@ -1672,7 +1617,6 @@
         <w:t xml:space="preserve">    </w:t>
       </w:r>
       <w:proofErr w:type="spellStart"/>
-      <w:proofErr w:type="gramStart"/>
       <w:r>
         <w:rPr>
           <w:rFonts w:ascii="等线" w:eastAsia="等线" w:hAnsi="等线" w:cs="Cascadia Mono"/>
@@ -1690,17 +1634,7 @@
           <w:szCs w:val="18"/>
           <w:lang w:eastAsia="zh-CN"/>
         </w:rPr>
-        <w:t>(</w:t>
-      </w:r>
-      <w:proofErr w:type="gramEnd"/>
-      <w:r>
-        <w:rPr>
-          <w:rFonts w:ascii="等线" w:eastAsia="等线" w:hAnsi="等线" w:cs="Cascadia Mono"/>
-          <w:sz w:val="18"/>
-          <w:szCs w:val="18"/>
-          <w:lang w:eastAsia="zh-CN"/>
-        </w:rPr>
-        <w:t>);</w:t>
+        <w:t>();</w:t>
       </w:r>
     </w:p>
     <w:p>
@@ -2833,25 +2767,14 @@
         </w:rPr>
         <w:t xml:space="preserve">风格字符串的迭代器 </w:t>
       </w:r>
-      <w:proofErr w:type="gramStart"/>
-      <w:r>
-        <w:rPr>
-          <w:rFonts w:ascii="等线" w:eastAsia="等线" w:hAnsi="等线"/>
-          <w:sz w:val="20"/>
-          <w:szCs w:val="20"/>
-          <w:lang w:eastAsia="zh-CN"/>
-        </w:rPr>
-        <w:t>std::</w:t>
-      </w:r>
-      <w:proofErr w:type="gramEnd"/>
-      <w:r>
-        <w:rPr>
-          <w:rFonts w:ascii="等线" w:eastAsia="等线" w:hAnsi="等线"/>
-          <w:sz w:val="20"/>
-          <w:szCs w:val="20"/>
-          <w:lang w:eastAsia="zh-CN"/>
-        </w:rPr>
-        <w:t>string::end().</w:t>
+      <w:r>
+        <w:rPr>
+          <w:rFonts w:ascii="等线" w:eastAsia="等线" w:hAnsi="等线"/>
+          <w:sz w:val="20"/>
+          <w:szCs w:val="20"/>
+          <w:lang w:eastAsia="zh-CN"/>
+        </w:rPr>
+        <w:t>std::string::end().</w:t>
       </w:r>
       <w:r>
         <w:rPr>
@@ -3139,27 +3062,7 @@
           <w:szCs w:val="20"/>
           <w:lang w:eastAsia="zh-CN"/>
         </w:rPr>
-        <w:t>得到该数值后便可以更方便地实现字符串</w:t>
-      </w:r>
-      <w:proofErr w:type="gramStart"/>
-      <w:r>
-        <w:rPr>
-          <w:rFonts w:ascii="等线" w:eastAsia="等线" w:hAnsi="等线" w:hint="eastAsia"/>
-          <w:sz w:val="20"/>
-          <w:szCs w:val="20"/>
-          <w:lang w:eastAsia="zh-CN"/>
-        </w:rPr>
-        <w:t>转数字</w:t>
-      </w:r>
-      <w:proofErr w:type="gramEnd"/>
-      <w:r>
-        <w:rPr>
-          <w:rFonts w:ascii="等线" w:eastAsia="等线" w:hAnsi="等线" w:hint="eastAsia"/>
-          <w:sz w:val="20"/>
-          <w:szCs w:val="20"/>
-          <w:lang w:eastAsia="zh-CN"/>
-        </w:rPr>
-        <w:t>算法.</w:t>
+        <w:t>得到该数值后便可以更方便地实现字符串转数字算法.</w:t>
       </w:r>
     </w:p>
     <w:p>
@@ -3400,27 +3303,7 @@
           <w:szCs w:val="20"/>
           <w:lang w:eastAsia="zh-CN"/>
         </w:rPr>
-        <w:t>如果</w:t>
-      </w:r>
-      <w:proofErr w:type="gramStart"/>
-      <w:r>
-        <w:rPr>
-          <w:rFonts w:ascii="等线" w:eastAsia="等线" w:hAnsi="等线" w:hint="eastAsia"/>
-          <w:sz w:val="20"/>
-          <w:szCs w:val="20"/>
-          <w:lang w:eastAsia="zh-CN"/>
-        </w:rPr>
-        <w:t>不</w:t>
-      </w:r>
-      <w:proofErr w:type="gramEnd"/>
-      <w:r>
-        <w:rPr>
-          <w:rFonts w:ascii="等线" w:eastAsia="等线" w:hAnsi="等线" w:hint="eastAsia"/>
-          <w:sz w:val="20"/>
-          <w:szCs w:val="20"/>
-          <w:lang w:eastAsia="zh-CN"/>
-        </w:rPr>
-        <w:t>传入引用,</w:t>
+        <w:t>如果不传入引用,</w:t>
       </w:r>
       <w:r>
         <w:rPr>
@@ -4067,7 +3950,6 @@
         <w:t xml:space="preserve"> </w:t>
       </w:r>
       <w:proofErr w:type="spellStart"/>
-      <w:proofErr w:type="gramStart"/>
       <w:r>
         <w:rPr>
           <w:rFonts w:ascii="等线" w:eastAsia="等线" w:hAnsi="等线" w:hint="eastAsia"/>
@@ -4085,17 +3967,7 @@
           <w:szCs w:val="20"/>
           <w:lang w:eastAsia="zh-CN"/>
         </w:rPr>
-        <w:t>[</w:t>
-      </w:r>
-      <w:proofErr w:type="gramEnd"/>
-      <w:r>
-        <w:rPr>
-          <w:rFonts w:ascii="等线" w:eastAsia="等线" w:hAnsi="等线"/>
-          <w:sz w:val="20"/>
-          <w:szCs w:val="20"/>
-          <w:lang w:eastAsia="zh-CN"/>
-        </w:rPr>
-        <w:t xml:space="preserve">0] </w:t>
+        <w:t xml:space="preserve">[0] </w:t>
       </w:r>
       <w:r>
         <w:rPr>
@@ -4378,54 +4250,32 @@
         </w:rPr>
         <w:t xml:space="preserve"> </w:t>
       </w:r>
-      <w:proofErr w:type="gramStart"/>
-      <w:r>
-        <w:rPr>
-          <w:rFonts w:ascii="等线" w:eastAsia="等线" w:hAnsi="等线" w:hint="eastAsia"/>
-          <w:sz w:val="20"/>
-          <w:szCs w:val="20"/>
-          <w:lang w:eastAsia="zh-CN"/>
-        </w:rPr>
-        <w:t>个</w:t>
-      </w:r>
-      <w:proofErr w:type="gramEnd"/>
-      <w:r>
-        <w:rPr>
-          <w:rFonts w:ascii="等线" w:eastAsia="等线" w:hAnsi="等线" w:hint="eastAsia"/>
-          <w:sz w:val="20"/>
-          <w:szCs w:val="20"/>
-          <w:lang w:eastAsia="zh-CN"/>
-        </w:rPr>
-        <w:t xml:space="preserve"> NUM</w:t>
-      </w:r>
-      <w:r>
-        <w:rPr>
-          <w:rFonts w:ascii="等线" w:eastAsia="等线" w:hAnsi="等线"/>
-          <w:sz w:val="20"/>
-          <w:szCs w:val="20"/>
-          <w:lang w:eastAsia="zh-CN"/>
-        </w:rPr>
-        <w:t xml:space="preserve"> </w:t>
-      </w:r>
-      <w:proofErr w:type="gramStart"/>
-      <w:r>
-        <w:rPr>
-          <w:rFonts w:ascii="等线" w:eastAsia="等线" w:hAnsi="等线" w:hint="eastAsia"/>
-          <w:sz w:val="20"/>
-          <w:szCs w:val="20"/>
-          <w:lang w:eastAsia="zh-CN"/>
-        </w:rPr>
-        <w:t>个</w:t>
-      </w:r>
-      <w:proofErr w:type="gramEnd"/>
-      <w:r>
-        <w:rPr>
-          <w:rFonts w:ascii="等线" w:eastAsia="等线" w:hAnsi="等线" w:hint="eastAsia"/>
-          <w:sz w:val="20"/>
-          <w:szCs w:val="20"/>
-          <w:lang w:eastAsia="zh-CN"/>
-        </w:rPr>
-        <w:t>字符大小的空间,</w:t>
+      <w:r>
+        <w:rPr>
+          <w:rFonts w:ascii="等线" w:eastAsia="等线" w:hAnsi="等线" w:hint="eastAsia"/>
+          <w:sz w:val="20"/>
+          <w:szCs w:val="20"/>
+          <w:lang w:eastAsia="zh-CN"/>
+        </w:rPr>
+        <w:t>个 NUM</w:t>
+      </w:r>
+      <w:r>
+        <w:rPr>
+          <w:rFonts w:ascii="等线" w:eastAsia="等线" w:hAnsi="等线"/>
+          <w:sz w:val="20"/>
+          <w:szCs w:val="20"/>
+          <w:lang w:eastAsia="zh-CN"/>
+        </w:rPr>
+        <w:t xml:space="preserve"> </w:t>
+      </w:r>
+      <w:r>
+        <w:rPr>
+          <w:rFonts w:ascii="等线" w:eastAsia="等线" w:hAnsi="等线" w:hint="eastAsia"/>
+          <w:sz w:val="20"/>
+          <w:szCs w:val="20"/>
+          <w:lang w:eastAsia="zh-CN"/>
+        </w:rPr>
+        <w:t>个字符大小的空间,</w:t>
       </w:r>
       <w:r>
         <w:rPr>
@@ -4920,25 +4770,14 @@
         </w:rPr>
         <w:t xml:space="preserve"> </w:t>
       </w:r>
-      <w:proofErr w:type="gramStart"/>
-      <w:r>
-        <w:rPr>
-          <w:rFonts w:ascii="等线" w:eastAsia="等线" w:hAnsi="等线" w:hint="eastAsia"/>
-          <w:sz w:val="20"/>
-          <w:szCs w:val="20"/>
-          <w:lang w:eastAsia="zh-CN"/>
-        </w:rPr>
-        <w:t>个</w:t>
-      </w:r>
-      <w:proofErr w:type="gramEnd"/>
-      <w:r>
-        <w:rPr>
-          <w:rFonts w:ascii="等线" w:eastAsia="等线" w:hAnsi="等线" w:hint="eastAsia"/>
-          <w:sz w:val="20"/>
-          <w:szCs w:val="20"/>
-          <w:lang w:eastAsia="zh-CN"/>
-        </w:rPr>
-        <w:t>字符.</w:t>
+      <w:r>
+        <w:rPr>
+          <w:rFonts w:ascii="等线" w:eastAsia="等线" w:hAnsi="等线" w:hint="eastAsia"/>
+          <w:sz w:val="20"/>
+          <w:szCs w:val="20"/>
+          <w:lang w:eastAsia="zh-CN"/>
+        </w:rPr>
+        <w:t>个字符.</w:t>
       </w:r>
       <w:r>
         <w:rPr>
@@ -5872,46 +5711,175 @@
           <w:szCs w:val="20"/>
           <w:lang w:eastAsia="zh-CN"/>
         </w:rPr>
-        <w:t>位置都是内存</w:t>
-      </w:r>
-      <w:proofErr w:type="gramStart"/>
-      <w:r>
-        <w:rPr>
-          <w:rFonts w:ascii="等线" w:eastAsia="等线" w:hAnsi="等线" w:hint="eastAsia"/>
-          <w:sz w:val="20"/>
-          <w:szCs w:val="20"/>
-          <w:lang w:eastAsia="zh-CN"/>
-        </w:rPr>
-        <w:t>栈</w:t>
-      </w:r>
-      <w:proofErr w:type="gramEnd"/>
-      <w:r>
-        <w:rPr>
-          <w:rFonts w:ascii="等线" w:eastAsia="等线" w:hAnsi="等线" w:hint="eastAsia"/>
+        <w:t>位置都是内存栈.</w:t>
+      </w:r>
+      <w:r>
+        <w:rPr>
+          <w:rFonts w:ascii="等线" w:eastAsia="等线" w:hAnsi="等线"/>
+          <w:sz w:val="20"/>
+          <w:szCs w:val="20"/>
+          <w:lang w:eastAsia="zh-CN"/>
+        </w:rPr>
+        <w:t xml:space="preserve"> </w:t>
+      </w:r>
+      <w:r>
+        <w:rPr>
+          <w:rFonts w:ascii="等线" w:eastAsia="等线" w:hAnsi="等线" w:hint="eastAsia"/>
+          <w:sz w:val="20"/>
+          <w:szCs w:val="20"/>
+          <w:lang w:eastAsia="zh-CN"/>
+        </w:rPr>
+        <w:t>需要区分的是它们储存的地址在内存中的什么区域.</w:t>
+      </w:r>
+    </w:p>
+    <w:p>
+      <w:pPr>
+        <w:rPr>
+          <w:rFonts w:ascii="等线" w:eastAsia="等线" w:hAnsi="等线"/>
+          <w:sz w:val="20"/>
+          <w:szCs w:val="20"/>
+          <w:lang w:eastAsia="zh-CN"/>
+        </w:rPr>
+      </w:pPr>
+      <w:proofErr w:type="spellStart"/>
+      <w:r>
+        <w:rPr>
+          <w:rFonts w:ascii="等线" w:eastAsia="等线" w:hAnsi="等线" w:hint="eastAsia"/>
+          <w:sz w:val="20"/>
+          <w:szCs w:val="20"/>
+          <w:lang w:eastAsia="zh-CN"/>
+        </w:rPr>
+        <w:t>strA</w:t>
+      </w:r>
+      <w:proofErr w:type="spellEnd"/>
+      <w:r>
+        <w:rPr>
+          <w:rFonts w:ascii="等线" w:eastAsia="等线" w:hAnsi="等线"/>
+          <w:sz w:val="20"/>
+          <w:szCs w:val="20"/>
+          <w:lang w:eastAsia="zh-CN"/>
+        </w:rPr>
+        <w:t xml:space="preserve"> </w:t>
+      </w:r>
+      <w:r>
+        <w:rPr>
+          <w:rFonts w:ascii="等线" w:eastAsia="等线" w:hAnsi="等线" w:hint="eastAsia"/>
+          <w:sz w:val="20"/>
+          <w:szCs w:val="20"/>
+          <w:lang w:eastAsia="zh-CN"/>
+        </w:rPr>
+        <w:t>的类型为 char</w:t>
+      </w:r>
+      <w:r>
+        <w:rPr>
+          <w:rFonts w:ascii="等线" w:eastAsia="等线" w:hAnsi="等线"/>
+          <w:sz w:val="20"/>
+          <w:szCs w:val="20"/>
+          <w:lang w:eastAsia="zh-CN"/>
+        </w:rPr>
+        <w:t xml:space="preserve">[15][20], </w:t>
+      </w:r>
+      <w:r>
+        <w:rPr>
+          <w:rFonts w:ascii="等线" w:eastAsia="等线" w:hAnsi="等线" w:hint="eastAsia"/>
+          <w:sz w:val="20"/>
+          <w:szCs w:val="20"/>
+          <w:lang w:eastAsia="zh-CN"/>
+        </w:rPr>
+        <w:t>也就是二维数组类型.</w:t>
+      </w:r>
+      <w:r>
+        <w:rPr>
+          <w:rFonts w:ascii="等线" w:eastAsia="等线" w:hAnsi="等线"/>
+          <w:sz w:val="20"/>
+          <w:szCs w:val="20"/>
+          <w:lang w:eastAsia="zh-CN"/>
+        </w:rPr>
+        <w:t xml:space="preserve"> </w:t>
+      </w:r>
+      <w:r>
+        <w:rPr>
+          <w:rFonts w:ascii="等线" w:eastAsia="等线" w:hAnsi="等线" w:hint="eastAsia"/>
+          <w:sz w:val="20"/>
+          <w:szCs w:val="20"/>
+          <w:lang w:eastAsia="zh-CN"/>
+        </w:rPr>
+        <w:t>数组类型数组名的地址是数组首元素的地址</w:t>
+      </w:r>
+      <w:r>
+        <w:rPr>
+          <w:rFonts w:ascii="等线" w:eastAsia="等线" w:hAnsi="等线"/>
+          <w:sz w:val="20"/>
+          <w:szCs w:val="20"/>
+          <w:lang w:eastAsia="zh-CN"/>
+        </w:rPr>
+        <w:t xml:space="preserve">; </w:t>
+      </w:r>
+      <w:r>
+        <w:rPr>
+          <w:rFonts w:ascii="等线" w:eastAsia="等线" w:hAnsi="等线" w:hint="eastAsia"/>
+          <w:sz w:val="20"/>
+          <w:szCs w:val="20"/>
+          <w:lang w:eastAsia="zh-CN"/>
+        </w:rPr>
+        <w:t>而以数组形式创建的字符串存放的位置是内存栈.</w:t>
+      </w:r>
+      <w:r>
+        <w:rPr>
+          <w:rFonts w:ascii="等线" w:eastAsia="等线" w:hAnsi="等线"/>
+          <w:sz w:val="20"/>
+          <w:szCs w:val="20"/>
+          <w:lang w:eastAsia="zh-CN"/>
+        </w:rPr>
+        <w:t xml:space="preserve"> </w:t>
+      </w:r>
+      <w:r>
+        <w:rPr>
+          <w:rFonts w:ascii="等线" w:eastAsia="等线" w:hAnsi="等线" w:hint="eastAsia"/>
+          <w:sz w:val="20"/>
+          <w:szCs w:val="20"/>
+          <w:lang w:eastAsia="zh-CN"/>
+        </w:rPr>
+        <w:t xml:space="preserve">因此 </w:t>
+      </w:r>
+      <w:proofErr w:type="spellStart"/>
+      <w:r>
+        <w:rPr>
+          <w:rFonts w:ascii="等线" w:eastAsia="等线" w:hAnsi="等线" w:hint="eastAsia"/>
+          <w:sz w:val="20"/>
+          <w:szCs w:val="20"/>
+          <w:lang w:eastAsia="zh-CN"/>
+        </w:rPr>
+        <w:t>strA</w:t>
+      </w:r>
+      <w:proofErr w:type="spellEnd"/>
+      <w:r>
+        <w:rPr>
+          <w:rFonts w:ascii="等线" w:eastAsia="等线" w:hAnsi="等线"/>
+          <w:sz w:val="20"/>
+          <w:szCs w:val="20"/>
+          <w:lang w:eastAsia="zh-CN"/>
+        </w:rPr>
+        <w:t xml:space="preserve"> </w:t>
+      </w:r>
+      <w:r>
+        <w:rPr>
+          <w:rFonts w:ascii="等线" w:eastAsia="等线" w:hAnsi="等线" w:hint="eastAsia"/>
+          <w:sz w:val="20"/>
+          <w:szCs w:val="20"/>
+          <w:lang w:eastAsia="zh-CN"/>
+        </w:rPr>
+        <w:t>所储存的地址是一个处于内存栈的地址</w:t>
+      </w:r>
+      <w:r>
+        <w:rPr>
+          <w:rFonts w:ascii="等线" w:eastAsia="等线" w:hAnsi="等线"/>
           <w:sz w:val="20"/>
           <w:szCs w:val="20"/>
           <w:lang w:eastAsia="zh-CN"/>
         </w:rPr>
         <w:t>.</w:t>
       </w:r>
-      <w:r>
-        <w:rPr>
-          <w:rFonts w:ascii="等线" w:eastAsia="等线" w:hAnsi="等线"/>
-          <w:sz w:val="20"/>
-          <w:szCs w:val="20"/>
-          <w:lang w:eastAsia="zh-CN"/>
-        </w:rPr>
-        <w:t xml:space="preserve"> </w:t>
-      </w:r>
-      <w:r>
-        <w:rPr>
-          <w:rFonts w:ascii="等线" w:eastAsia="等线" w:hAnsi="等线" w:hint="eastAsia"/>
-          <w:sz w:val="20"/>
-          <w:szCs w:val="20"/>
-          <w:lang w:eastAsia="zh-CN"/>
-        </w:rPr>
-        <w:t>需要区分的是它们储存的地址在内存中的什么区域.</w:t>
-      </w:r>
     </w:p>
     <w:p>
       <w:pPr>
@@ -5930,7 +5898,7 @@
           <w:szCs w:val="20"/>
           <w:lang w:eastAsia="zh-CN"/>
         </w:rPr>
-        <w:t>strA</w:t>
+        <w:t>strB</w:t>
       </w:r>
       <w:proofErr w:type="spellEnd"/>
       <w:r>
@@ -5949,93 +5917,80 @@
           <w:szCs w:val="20"/>
           <w:lang w:eastAsia="zh-CN"/>
         </w:rPr>
-        <w:t xml:space="preserve">的类型为 </w:t>
-      </w:r>
-      <w:proofErr w:type="gramStart"/>
-      <w:r>
-        <w:rPr>
-          <w:rFonts w:ascii="等线" w:eastAsia="等线" w:hAnsi="等线" w:hint="eastAsia"/>
-          <w:sz w:val="20"/>
-          <w:szCs w:val="20"/>
-          <w:lang w:eastAsia="zh-CN"/>
-        </w:rPr>
-        <w:t>char</w:t>
-      </w:r>
-      <w:r>
-        <w:rPr>
-          <w:rFonts w:ascii="等线" w:eastAsia="等线" w:hAnsi="等线"/>
-          <w:sz w:val="20"/>
-          <w:szCs w:val="20"/>
-          <w:lang w:eastAsia="zh-CN"/>
-        </w:rPr>
-        <w:t>[</w:t>
-      </w:r>
-      <w:proofErr w:type="gramEnd"/>
-      <w:r>
-        <w:rPr>
-          <w:rFonts w:ascii="等线" w:eastAsia="等线" w:hAnsi="等线"/>
-          <w:sz w:val="20"/>
-          <w:szCs w:val="20"/>
-          <w:lang w:eastAsia="zh-CN"/>
-        </w:rPr>
-        <w:t xml:space="preserve">15][20], </w:t>
-      </w:r>
-      <w:r>
-        <w:rPr>
-          <w:rFonts w:ascii="等线" w:eastAsia="等线" w:hAnsi="等线" w:hint="eastAsia"/>
-          <w:sz w:val="20"/>
-          <w:szCs w:val="20"/>
-          <w:lang w:eastAsia="zh-CN"/>
-        </w:rPr>
-        <w:t>也就是二维数组类型.</w:t>
-      </w:r>
-      <w:r>
-        <w:rPr>
-          <w:rFonts w:ascii="等线" w:eastAsia="等线" w:hAnsi="等线"/>
-          <w:sz w:val="20"/>
-          <w:szCs w:val="20"/>
-          <w:lang w:eastAsia="zh-CN"/>
-        </w:rPr>
-        <w:t xml:space="preserve"> </w:t>
-      </w:r>
-      <w:r>
-        <w:rPr>
-          <w:rFonts w:ascii="等线" w:eastAsia="等线" w:hAnsi="等线" w:hint="eastAsia"/>
-          <w:sz w:val="20"/>
-          <w:szCs w:val="20"/>
-          <w:lang w:eastAsia="zh-CN"/>
-        </w:rPr>
-        <w:t>数组类型数组名的地址是数组首元素的地址</w:t>
-      </w:r>
-      <w:r>
-        <w:rPr>
-          <w:rFonts w:ascii="等线" w:eastAsia="等线" w:hAnsi="等线"/>
-          <w:sz w:val="20"/>
-          <w:szCs w:val="20"/>
-          <w:lang w:eastAsia="zh-CN"/>
-        </w:rPr>
-        <w:t xml:space="preserve">; </w:t>
-      </w:r>
-      <w:r>
-        <w:rPr>
-          <w:rFonts w:ascii="等线" w:eastAsia="等线" w:hAnsi="等线" w:hint="eastAsia"/>
-          <w:sz w:val="20"/>
-          <w:szCs w:val="20"/>
-          <w:lang w:eastAsia="zh-CN"/>
-        </w:rPr>
-        <w:t>而以数组形式创建的字符串存放的位置是内存</w:t>
-      </w:r>
-      <w:proofErr w:type="gramStart"/>
-      <w:r>
-        <w:rPr>
-          <w:rFonts w:ascii="等线" w:eastAsia="等线" w:hAnsi="等线" w:hint="eastAsia"/>
-          <w:sz w:val="20"/>
-          <w:szCs w:val="20"/>
-          <w:lang w:eastAsia="zh-CN"/>
-        </w:rPr>
-        <w:t>栈</w:t>
-      </w:r>
-      <w:proofErr w:type="gramEnd"/>
+        <w:t>的类型为 char</w:t>
+      </w:r>
+      <w:r>
+        <w:rPr>
+          <w:rFonts w:ascii="等线" w:eastAsia="等线" w:hAnsi="等线"/>
+          <w:sz w:val="20"/>
+          <w:szCs w:val="20"/>
+          <w:lang w:eastAsia="zh-CN"/>
+        </w:rPr>
+        <w:t xml:space="preserve"> *[15], </w:t>
+      </w:r>
+      <w:r>
+        <w:rPr>
+          <w:rFonts w:ascii="等线" w:eastAsia="等线" w:hAnsi="等线" w:hint="eastAsia"/>
+          <w:sz w:val="20"/>
+          <w:szCs w:val="20"/>
+          <w:lang w:eastAsia="zh-CN"/>
+        </w:rPr>
+        <w:t>是一维</w:t>
+      </w:r>
+      <w:r>
+        <w:rPr>
+          <w:rFonts w:ascii="等线" w:eastAsia="等线" w:hAnsi="等线" w:hint="eastAsia"/>
+          <w:sz w:val="20"/>
+          <w:szCs w:val="20"/>
+          <w:lang w:eastAsia="zh-CN"/>
+        </w:rPr>
+        <w:t>指针</w:t>
+      </w:r>
+      <w:r>
+        <w:rPr>
+          <w:rFonts w:ascii="等线" w:eastAsia="等线" w:hAnsi="等线" w:hint="eastAsia"/>
+          <w:sz w:val="20"/>
+          <w:szCs w:val="20"/>
+          <w:lang w:eastAsia="zh-CN"/>
+        </w:rPr>
+        <w:t>数组</w:t>
+      </w:r>
+      <w:r>
+        <w:rPr>
+          <w:rFonts w:ascii="等线" w:eastAsia="等线" w:hAnsi="等线" w:hint="eastAsia"/>
+          <w:sz w:val="20"/>
+          <w:szCs w:val="20"/>
+          <w:lang w:eastAsia="zh-CN"/>
+        </w:rPr>
+        <w:t>类型</w:t>
+      </w:r>
+      <w:r>
+        <w:rPr>
+          <w:rFonts w:ascii="等线" w:eastAsia="等线" w:hAnsi="等线" w:hint="eastAsia"/>
+          <w:sz w:val="20"/>
+          <w:szCs w:val="20"/>
+          <w:lang w:eastAsia="zh-CN"/>
+        </w:rPr>
+        <w:t>,</w:t>
+      </w:r>
+      <w:r>
+        <w:rPr>
+          <w:rFonts w:ascii="等线" w:eastAsia="等线" w:hAnsi="等线"/>
+          <w:sz w:val="20"/>
+          <w:szCs w:val="20"/>
+          <w:lang w:eastAsia="zh-CN"/>
+        </w:rPr>
+        <w:t xml:space="preserve"> </w:t>
+      </w:r>
+      <w:r>
+        <w:rPr>
+          <w:rFonts w:ascii="等线" w:eastAsia="等线" w:hAnsi="等线" w:hint="eastAsia"/>
+          <w:sz w:val="20"/>
+          <w:szCs w:val="20"/>
+          <w:lang w:eastAsia="zh-CN"/>
+        </w:rPr>
+        <w:t>每个元素是个指针</w:t>
+      </w:r>
       <w:r>
         <w:rPr>
           <w:rFonts w:ascii="等线" w:eastAsia="等线" w:hAnsi="等线" w:hint="eastAsia"/>
@@ -6061,17 +6016,62 @@
           <w:szCs w:val="20"/>
           <w:lang w:eastAsia="zh-CN"/>
         </w:rPr>
-        <w:t xml:space="preserve">因此 </w:t>
+        <w:t>以指针形式创建的字符串,</w:t>
+      </w:r>
+      <w:r>
+        <w:rPr>
+          <w:rFonts w:ascii="等线" w:eastAsia="等线" w:hAnsi="等线"/>
+          <w:sz w:val="20"/>
+          <w:szCs w:val="20"/>
+          <w:lang w:eastAsia="zh-CN"/>
+        </w:rPr>
+        <w:t xml:space="preserve"> </w:t>
+      </w:r>
+      <w:r>
+        <w:rPr>
+          <w:rFonts w:ascii="等线" w:eastAsia="等线" w:hAnsi="等线" w:hint="eastAsia"/>
+          <w:sz w:val="20"/>
+          <w:szCs w:val="20"/>
+          <w:lang w:eastAsia="zh-CN"/>
+        </w:rPr>
+        <w:t>指针所储存的地址是一块文字常量区的地址.</w:t>
+      </w:r>
+      <w:r>
+        <w:rPr>
+          <w:rFonts w:ascii="等线" w:eastAsia="等线" w:hAnsi="等线"/>
+          <w:sz w:val="20"/>
+          <w:szCs w:val="20"/>
+          <w:lang w:eastAsia="zh-CN"/>
+        </w:rPr>
+        <w:t xml:space="preserve"> </w:t>
+      </w:r>
+      <w:r>
+        <w:rPr>
+          <w:rFonts w:ascii="等线" w:eastAsia="等线" w:hAnsi="等线" w:hint="eastAsia"/>
+          <w:sz w:val="20"/>
+          <w:szCs w:val="20"/>
+          <w:lang w:eastAsia="zh-CN"/>
+        </w:rPr>
+        <w:t>例如:</w:t>
+      </w:r>
+      <w:r>
+        <w:rPr>
+          <w:rFonts w:ascii="等线" w:eastAsia="等线" w:hAnsi="等线"/>
+          <w:sz w:val="20"/>
+          <w:szCs w:val="20"/>
+          <w:lang w:eastAsia="zh-CN"/>
+        </w:rPr>
+        <w:t xml:space="preserve"> const char *p = “</w:t>
       </w:r>
       <w:proofErr w:type="spellStart"/>
       <w:r>
         <w:rPr>
-          <w:rFonts w:ascii="等线" w:eastAsia="等线" w:hAnsi="等线" w:hint="eastAsia"/>
-          <w:sz w:val="20"/>
-          <w:szCs w:val="20"/>
-          <w:lang w:eastAsia="zh-CN"/>
-        </w:rPr>
-        <w:t>strA</w:t>
+          <w:rFonts w:ascii="等线" w:eastAsia="等线" w:hAnsi="等线"/>
+          <w:sz w:val="20"/>
+          <w:szCs w:val="20"/>
+          <w:lang w:eastAsia="zh-CN"/>
+        </w:rPr>
+        <w:t>aaa</w:t>
       </w:r>
       <w:proofErr w:type="spellEnd"/>
       <w:r>
@@ -6081,56 +6081,125 @@
           <w:szCs w:val="20"/>
           <w:lang w:eastAsia="zh-CN"/>
         </w:rPr>
-        <w:t xml:space="preserve"> </w:t>
-      </w:r>
-      <w:r>
-        <w:rPr>
-          <w:rFonts w:ascii="等线" w:eastAsia="等线" w:hAnsi="等线" w:hint="eastAsia"/>
-          <w:sz w:val="20"/>
-          <w:szCs w:val="20"/>
-          <w:lang w:eastAsia="zh-CN"/>
-        </w:rPr>
-        <w:t>所储存的地址是一个处于内存</w:t>
-      </w:r>
-      <w:proofErr w:type="gramStart"/>
-      <w:r>
-        <w:rPr>
-          <w:rFonts w:ascii="等线" w:eastAsia="等线" w:hAnsi="等线" w:hint="eastAsia"/>
-          <w:sz w:val="20"/>
-          <w:szCs w:val="20"/>
-          <w:lang w:eastAsia="zh-CN"/>
-        </w:rPr>
-        <w:t>栈</w:t>
-      </w:r>
-      <w:proofErr w:type="gramEnd"/>
-      <w:r>
-        <w:rPr>
-          <w:rFonts w:ascii="等线" w:eastAsia="等线" w:hAnsi="等线" w:hint="eastAsia"/>
-          <w:sz w:val="20"/>
-          <w:szCs w:val="20"/>
-          <w:lang w:eastAsia="zh-CN"/>
-        </w:rPr>
-        <w:t>的地址</w:t>
-      </w:r>
-      <w:r>
-        <w:rPr>
-          <w:rFonts w:ascii="等线" w:eastAsia="等线" w:hAnsi="等线"/>
-          <w:sz w:val="20"/>
-          <w:szCs w:val="20"/>
-          <w:lang w:eastAsia="zh-CN"/>
-        </w:rPr>
-        <w:t>.</w:t>
-      </w:r>
-    </w:p>
-    <w:p>
-      <w:pPr>
-        <w:rPr>
-          <w:rFonts w:ascii="等线" w:eastAsia="等线" w:hAnsi="等线"/>
-          <w:sz w:val="20"/>
-          <w:szCs w:val="20"/>
-          <w:lang w:eastAsia="zh-CN"/>
-        </w:rPr>
-      </w:pPr>
+        <w:t xml:space="preserve">”, p </w:t>
+      </w:r>
+      <w:r>
+        <w:rPr>
+          <w:rFonts w:ascii="等线" w:eastAsia="等线" w:hAnsi="等线" w:hint="eastAsia"/>
+          <w:sz w:val="20"/>
+          <w:szCs w:val="20"/>
+          <w:lang w:eastAsia="zh-CN"/>
+        </w:rPr>
+        <w:t>这个指针存放的是文字常量区的地址;</w:t>
+      </w:r>
+      <w:r>
+        <w:rPr>
+          <w:rFonts w:ascii="等线" w:eastAsia="等线" w:hAnsi="等线"/>
+          <w:sz w:val="20"/>
+          <w:szCs w:val="20"/>
+          <w:lang w:eastAsia="zh-CN"/>
+        </w:rPr>
+        <w:t xml:space="preserve"> </w:t>
+      </w:r>
+      <w:r>
+        <w:rPr>
+          <w:rFonts w:ascii="等线" w:eastAsia="等线" w:hAnsi="等线" w:hint="eastAsia"/>
+          <w:sz w:val="20"/>
+          <w:szCs w:val="20"/>
+          <w:lang w:eastAsia="zh-CN"/>
+        </w:rPr>
+        <w:t>而</w:t>
+      </w:r>
+      <w:r>
+        <w:rPr>
+          <w:rFonts w:ascii="等线" w:eastAsia="等线" w:hAnsi="等线"/>
+          <w:sz w:val="20"/>
+          <w:szCs w:val="20"/>
+          <w:lang w:eastAsia="zh-CN"/>
+        </w:rPr>
+        <w:t xml:space="preserve"> </w:t>
+      </w:r>
+      <w:r>
+        <w:rPr>
+          <w:rFonts w:ascii="等线" w:eastAsia="等线" w:hAnsi="等线" w:hint="eastAsia"/>
+          <w:sz w:val="20"/>
+          <w:szCs w:val="20"/>
+          <w:lang w:eastAsia="zh-CN"/>
+        </w:rPr>
+        <w:t>p</w:t>
+      </w:r>
+      <w:r>
+        <w:rPr>
+          <w:rFonts w:ascii="等线" w:eastAsia="等线" w:hAnsi="等线"/>
+          <w:sz w:val="20"/>
+          <w:szCs w:val="20"/>
+          <w:lang w:eastAsia="zh-CN"/>
+        </w:rPr>
+        <w:t xml:space="preserve"> </w:t>
+      </w:r>
+      <w:r>
+        <w:rPr>
+          <w:rFonts w:ascii="等线" w:eastAsia="等线" w:hAnsi="等线" w:hint="eastAsia"/>
+          <w:sz w:val="20"/>
+          <w:szCs w:val="20"/>
+          <w:lang w:eastAsia="zh-CN"/>
+        </w:rPr>
+        <w:t>本身是在内存栈中创建的</w:t>
+      </w:r>
+      <w:r>
+        <w:rPr>
+          <w:rFonts w:ascii="等线" w:eastAsia="等线" w:hAnsi="等线"/>
+          <w:sz w:val="20"/>
+          <w:szCs w:val="20"/>
+          <w:lang w:eastAsia="zh-CN"/>
+        </w:rPr>
+        <w:t xml:space="preserve"> --- </w:t>
+      </w:r>
+      <w:r>
+        <w:rPr>
+          <w:rFonts w:ascii="等线" w:eastAsia="等线" w:hAnsi="等线" w:hint="eastAsia"/>
+          <w:sz w:val="20"/>
+          <w:szCs w:val="20"/>
+          <w:lang w:eastAsia="zh-CN"/>
+        </w:rPr>
+        <w:t>也就是说 p</w:t>
+      </w:r>
+      <w:r>
+        <w:rPr>
+          <w:rFonts w:ascii="等线" w:eastAsia="等线" w:hAnsi="等线"/>
+          <w:sz w:val="20"/>
+          <w:szCs w:val="20"/>
+          <w:lang w:eastAsia="zh-CN"/>
+        </w:rPr>
+        <w:t xml:space="preserve"> </w:t>
+      </w:r>
+      <w:r>
+        <w:rPr>
+          <w:rFonts w:ascii="等线" w:eastAsia="等线" w:hAnsi="等线" w:hint="eastAsia"/>
+          <w:sz w:val="20"/>
+          <w:szCs w:val="20"/>
+          <w:lang w:eastAsia="zh-CN"/>
+        </w:rPr>
+        <w:t>自己所在的地址是内存栈的地址.</w:t>
+      </w:r>
+      <w:r>
+        <w:rPr>
+          <w:rFonts w:ascii="等线" w:eastAsia="等线" w:hAnsi="等线"/>
+          <w:sz w:val="20"/>
+          <w:szCs w:val="20"/>
+          <w:lang w:eastAsia="zh-CN"/>
+        </w:rPr>
+        <w:t xml:space="preserve"> </w:t>
+      </w:r>
+      <w:r>
+        <w:rPr>
+          <w:rFonts w:ascii="等线" w:eastAsia="等线" w:hAnsi="等线" w:hint="eastAsia"/>
+          <w:sz w:val="20"/>
+          <w:szCs w:val="20"/>
+          <w:lang w:eastAsia="zh-CN"/>
+        </w:rPr>
+        <w:t xml:space="preserve">又因为 </w:t>
+      </w:r>
       <w:proofErr w:type="spellStart"/>
       <w:r>
         <w:rPr>
@@ -6158,161 +6227,53 @@
           <w:szCs w:val="20"/>
           <w:lang w:eastAsia="zh-CN"/>
         </w:rPr>
-        <w:t>的类型为 char</w:t>
-      </w:r>
-      <w:r>
-        <w:rPr>
-          <w:rFonts w:ascii="等线" w:eastAsia="等线" w:hAnsi="等线"/>
-          <w:sz w:val="20"/>
-          <w:szCs w:val="20"/>
-          <w:lang w:eastAsia="zh-CN"/>
-        </w:rPr>
-        <w:t xml:space="preserve"> *[15], </w:t>
-      </w:r>
-      <w:r>
-        <w:rPr>
-          <w:rFonts w:ascii="等线" w:eastAsia="等线" w:hAnsi="等线" w:hint="eastAsia"/>
-          <w:sz w:val="20"/>
-          <w:szCs w:val="20"/>
-          <w:lang w:eastAsia="zh-CN"/>
-        </w:rPr>
-        <w:t>是一维</w:t>
-      </w:r>
-      <w:r>
-        <w:rPr>
-          <w:rFonts w:ascii="等线" w:eastAsia="等线" w:hAnsi="等线" w:hint="eastAsia"/>
-          <w:sz w:val="20"/>
-          <w:szCs w:val="20"/>
-          <w:lang w:eastAsia="zh-CN"/>
-        </w:rPr>
-        <w:t>指针</w:t>
-      </w:r>
-      <w:r>
-        <w:rPr>
-          <w:rFonts w:ascii="等线" w:eastAsia="等线" w:hAnsi="等线" w:hint="eastAsia"/>
-          <w:sz w:val="20"/>
-          <w:szCs w:val="20"/>
-          <w:lang w:eastAsia="zh-CN"/>
-        </w:rPr>
-        <w:t>数组</w:t>
-      </w:r>
-      <w:r>
-        <w:rPr>
-          <w:rFonts w:ascii="等线" w:eastAsia="等线" w:hAnsi="等线" w:hint="eastAsia"/>
-          <w:sz w:val="20"/>
-          <w:szCs w:val="20"/>
-          <w:lang w:eastAsia="zh-CN"/>
-        </w:rPr>
-        <w:t>类型</w:t>
-      </w:r>
-      <w:r>
-        <w:rPr>
-          <w:rFonts w:ascii="等线" w:eastAsia="等线" w:hAnsi="等线" w:hint="eastAsia"/>
-          <w:sz w:val="20"/>
-          <w:szCs w:val="20"/>
-          <w:lang w:eastAsia="zh-CN"/>
-        </w:rPr>
-        <w:t>,</w:t>
-      </w:r>
-      <w:r>
-        <w:rPr>
-          <w:rFonts w:ascii="等线" w:eastAsia="等线" w:hAnsi="等线"/>
-          <w:sz w:val="20"/>
-          <w:szCs w:val="20"/>
-          <w:lang w:eastAsia="zh-CN"/>
-        </w:rPr>
-        <w:t xml:space="preserve"> </w:t>
-      </w:r>
-      <w:r>
-        <w:rPr>
-          <w:rFonts w:ascii="等线" w:eastAsia="等线" w:hAnsi="等线" w:hint="eastAsia"/>
-          <w:sz w:val="20"/>
-          <w:szCs w:val="20"/>
-          <w:lang w:eastAsia="zh-CN"/>
-        </w:rPr>
-        <w:t>每个元素是个指针</w:t>
-      </w:r>
-      <w:r>
-        <w:rPr>
-          <w:rFonts w:ascii="等线" w:eastAsia="等线" w:hAnsi="等线" w:hint="eastAsia"/>
-          <w:sz w:val="20"/>
-          <w:szCs w:val="20"/>
-          <w:lang w:eastAsia="zh-CN"/>
-        </w:rPr>
-        <w:t>.</w:t>
-      </w:r>
-      <w:r>
-        <w:rPr>
-          <w:rFonts w:ascii="等线" w:eastAsia="等线" w:hAnsi="等线"/>
-          <w:sz w:val="20"/>
-          <w:szCs w:val="20"/>
-          <w:lang w:eastAsia="zh-CN"/>
-        </w:rPr>
-        <w:t xml:space="preserve"> </w:t>
-      </w:r>
-      <w:r>
-        <w:rPr>
-          <w:rFonts w:ascii="等线" w:eastAsia="等线" w:hAnsi="等线" w:hint="eastAsia"/>
-          <w:sz w:val="20"/>
-          <w:szCs w:val="20"/>
-          <w:lang w:eastAsia="zh-CN"/>
-        </w:rPr>
-        <w:t>以指针形式创建的字符串,</w:t>
-      </w:r>
-      <w:r>
-        <w:rPr>
-          <w:rFonts w:ascii="等线" w:eastAsia="等线" w:hAnsi="等线"/>
-          <w:sz w:val="20"/>
-          <w:szCs w:val="20"/>
-          <w:lang w:eastAsia="zh-CN"/>
-        </w:rPr>
-        <w:t xml:space="preserve"> </w:t>
-      </w:r>
-      <w:r>
-        <w:rPr>
-          <w:rFonts w:ascii="等线" w:eastAsia="等线" w:hAnsi="等线" w:hint="eastAsia"/>
-          <w:sz w:val="20"/>
-          <w:szCs w:val="20"/>
-          <w:lang w:eastAsia="zh-CN"/>
-        </w:rPr>
-        <w:t>指针所储存的地址是一块文字常量区的地址.</w:t>
-      </w:r>
-      <w:r>
-        <w:rPr>
-          <w:rFonts w:ascii="等线" w:eastAsia="等线" w:hAnsi="等线"/>
-          <w:sz w:val="20"/>
-          <w:szCs w:val="20"/>
-          <w:lang w:eastAsia="zh-CN"/>
-        </w:rPr>
-        <w:t xml:space="preserve"> </w:t>
-      </w:r>
-      <w:r>
-        <w:rPr>
-          <w:rFonts w:ascii="等线" w:eastAsia="等线" w:hAnsi="等线" w:hint="eastAsia"/>
-          <w:sz w:val="20"/>
-          <w:szCs w:val="20"/>
-          <w:lang w:eastAsia="zh-CN"/>
-        </w:rPr>
-        <w:t>例如:</w:t>
-      </w:r>
-      <w:r>
-        <w:rPr>
-          <w:rFonts w:ascii="等线" w:eastAsia="等线" w:hAnsi="等线"/>
-          <w:sz w:val="20"/>
-          <w:szCs w:val="20"/>
-          <w:lang w:eastAsia="zh-CN"/>
-        </w:rPr>
-        <w:t xml:space="preserve"> const char *p = “</w:t>
+        <w:t>的一维指针数组,</w:t>
+      </w:r>
+      <w:r>
+        <w:rPr>
+          <w:rFonts w:ascii="等线" w:eastAsia="等线" w:hAnsi="等线"/>
+          <w:sz w:val="20"/>
+          <w:szCs w:val="20"/>
+          <w:lang w:eastAsia="zh-CN"/>
+        </w:rPr>
+        <w:t xml:space="preserve"> </w:t>
+      </w:r>
+      <w:r>
+        <w:rPr>
+          <w:rFonts w:ascii="等线" w:eastAsia="等线" w:hAnsi="等线" w:hint="eastAsia"/>
+          <w:sz w:val="20"/>
+          <w:szCs w:val="20"/>
+          <w:lang w:eastAsia="zh-CN"/>
+        </w:rPr>
+        <w:t>任何数组的数组名都是数组首元素的地址</w:t>
+      </w:r>
+      <w:r>
+        <w:rPr>
+          <w:rFonts w:ascii="等线" w:eastAsia="等线" w:hAnsi="等线"/>
+          <w:sz w:val="20"/>
+          <w:szCs w:val="20"/>
+          <w:lang w:eastAsia="zh-CN"/>
+        </w:rPr>
+        <w:t xml:space="preserve">, </w:t>
+      </w:r>
+      <w:r>
+        <w:rPr>
+          <w:rFonts w:ascii="等线" w:eastAsia="等线" w:hAnsi="等线" w:hint="eastAsia"/>
+          <w:sz w:val="20"/>
+          <w:szCs w:val="20"/>
+          <w:lang w:eastAsia="zh-CN"/>
+        </w:rPr>
+        <w:t xml:space="preserve">所以 </w:t>
       </w:r>
       <w:proofErr w:type="spellStart"/>
       <w:r>
         <w:rPr>
-          <w:rFonts w:ascii="等线" w:eastAsia="等线" w:hAnsi="等线"/>
-          <w:sz w:val="20"/>
-          <w:szCs w:val="20"/>
-          <w:lang w:eastAsia="zh-CN"/>
-        </w:rPr>
-        <w:t>aaa</w:t>
+          <w:rFonts w:ascii="等线" w:eastAsia="等线" w:hAnsi="等线" w:hint="eastAsia"/>
+          <w:sz w:val="20"/>
+          <w:szCs w:val="20"/>
+          <w:lang w:eastAsia="zh-CN"/>
+        </w:rPr>
+        <w:t>strB</w:t>
       </w:r>
       <w:proofErr w:type="spellEnd"/>
       <w:r>
@@ -6322,124 +6283,16 @@
           <w:szCs w:val="20"/>
           <w:lang w:eastAsia="zh-CN"/>
         </w:rPr>
-        <w:t xml:space="preserve">”, p </w:t>
-      </w:r>
-      <w:r>
-        <w:rPr>
-          <w:rFonts w:ascii="等线" w:eastAsia="等线" w:hAnsi="等线" w:hint="eastAsia"/>
-          <w:sz w:val="20"/>
-          <w:szCs w:val="20"/>
-          <w:lang w:eastAsia="zh-CN"/>
-        </w:rPr>
-        <w:t>这个指针存放的是文字常量区的地址;</w:t>
-      </w:r>
-      <w:r>
-        <w:rPr>
-          <w:rFonts w:ascii="等线" w:eastAsia="等线" w:hAnsi="等线"/>
-          <w:sz w:val="20"/>
-          <w:szCs w:val="20"/>
-          <w:lang w:eastAsia="zh-CN"/>
-        </w:rPr>
-        <w:t xml:space="preserve"> </w:t>
-      </w:r>
-      <w:r>
-        <w:rPr>
-          <w:rFonts w:ascii="等线" w:eastAsia="等线" w:hAnsi="等线" w:hint="eastAsia"/>
-          <w:sz w:val="20"/>
-          <w:szCs w:val="20"/>
-          <w:lang w:eastAsia="zh-CN"/>
-        </w:rPr>
-        <w:t>而</w:t>
-      </w:r>
-      <w:r>
-        <w:rPr>
-          <w:rFonts w:ascii="等线" w:eastAsia="等线" w:hAnsi="等线"/>
-          <w:sz w:val="20"/>
-          <w:szCs w:val="20"/>
-          <w:lang w:eastAsia="zh-CN"/>
-        </w:rPr>
-        <w:t xml:space="preserve"> </w:t>
-      </w:r>
-      <w:r>
-        <w:rPr>
-          <w:rFonts w:ascii="等线" w:eastAsia="等线" w:hAnsi="等线" w:hint="eastAsia"/>
-          <w:sz w:val="20"/>
-          <w:szCs w:val="20"/>
-          <w:lang w:eastAsia="zh-CN"/>
-        </w:rPr>
-        <w:t>p</w:t>
-      </w:r>
-      <w:r>
-        <w:rPr>
-          <w:rFonts w:ascii="等线" w:eastAsia="等线" w:hAnsi="等线"/>
-          <w:sz w:val="20"/>
-          <w:szCs w:val="20"/>
-          <w:lang w:eastAsia="zh-CN"/>
-        </w:rPr>
-        <w:t xml:space="preserve"> </w:t>
-      </w:r>
-      <w:r>
-        <w:rPr>
-          <w:rFonts w:ascii="等线" w:eastAsia="等线" w:hAnsi="等线" w:hint="eastAsia"/>
-          <w:sz w:val="20"/>
-          <w:szCs w:val="20"/>
-          <w:lang w:eastAsia="zh-CN"/>
-        </w:rPr>
-        <w:t>本身是在内存栈中创建的</w:t>
-      </w:r>
-      <w:r>
-        <w:rPr>
-          <w:rFonts w:ascii="等线" w:eastAsia="等线" w:hAnsi="等线"/>
-          <w:sz w:val="20"/>
-          <w:szCs w:val="20"/>
-          <w:lang w:eastAsia="zh-CN"/>
-        </w:rPr>
-        <w:t xml:space="preserve"> --- </w:t>
-      </w:r>
-      <w:r>
-        <w:rPr>
-          <w:rFonts w:ascii="等线" w:eastAsia="等线" w:hAnsi="等线" w:hint="eastAsia"/>
-          <w:sz w:val="20"/>
-          <w:szCs w:val="20"/>
-          <w:lang w:eastAsia="zh-CN"/>
-        </w:rPr>
-        <w:t>也就是说 p</w:t>
-      </w:r>
-      <w:r>
-        <w:rPr>
-          <w:rFonts w:ascii="等线" w:eastAsia="等线" w:hAnsi="等线"/>
-          <w:sz w:val="20"/>
-          <w:szCs w:val="20"/>
-          <w:lang w:eastAsia="zh-CN"/>
-        </w:rPr>
-        <w:t xml:space="preserve"> </w:t>
-      </w:r>
-      <w:r>
-        <w:rPr>
-          <w:rFonts w:ascii="等线" w:eastAsia="等线" w:hAnsi="等线" w:hint="eastAsia"/>
-          <w:sz w:val="20"/>
-          <w:szCs w:val="20"/>
-          <w:lang w:eastAsia="zh-CN"/>
-        </w:rPr>
-        <w:t>自己所在的地址是内存栈的地址.</w:t>
-      </w:r>
-      <w:r>
-        <w:rPr>
-          <w:rFonts w:ascii="等线" w:eastAsia="等线" w:hAnsi="等线"/>
-          <w:sz w:val="20"/>
-          <w:szCs w:val="20"/>
-          <w:lang w:eastAsia="zh-CN"/>
-        </w:rPr>
-        <w:t xml:space="preserve"> </w:t>
-      </w:r>
-      <w:r>
-        <w:rPr>
-          <w:rFonts w:ascii="等线" w:eastAsia="等线" w:hAnsi="等线" w:hint="eastAsia"/>
-          <w:sz w:val="20"/>
-          <w:szCs w:val="20"/>
-          <w:lang w:eastAsia="zh-CN"/>
-        </w:rPr>
-        <w:t xml:space="preserve">又因为 </w:t>
+        <w:t xml:space="preserve"> </w:t>
+      </w:r>
+      <w:r>
+        <w:rPr>
+          <w:rFonts w:ascii="等线" w:eastAsia="等线" w:hAnsi="等线" w:hint="eastAsia"/>
+          <w:sz w:val="20"/>
+          <w:szCs w:val="20"/>
+          <w:lang w:eastAsia="zh-CN"/>
+        </w:rPr>
+        <w:t xml:space="preserve">所储存的实际上是 </w:t>
       </w:r>
       <w:proofErr w:type="spellStart"/>
       <w:r>
@@ -6459,100 +6312,6 @@
           <w:szCs w:val="20"/>
           <w:lang w:eastAsia="zh-CN"/>
         </w:rPr>
-        <w:t xml:space="preserve"> </w:t>
-      </w:r>
-      <w:r>
-        <w:rPr>
-          <w:rFonts w:ascii="等线" w:eastAsia="等线" w:hAnsi="等线" w:hint="eastAsia"/>
-          <w:sz w:val="20"/>
-          <w:szCs w:val="20"/>
-          <w:lang w:eastAsia="zh-CN"/>
-        </w:rPr>
-        <w:t>的一维指针数组,</w:t>
-      </w:r>
-      <w:r>
-        <w:rPr>
-          <w:rFonts w:ascii="等线" w:eastAsia="等线" w:hAnsi="等线"/>
-          <w:sz w:val="20"/>
-          <w:szCs w:val="20"/>
-          <w:lang w:eastAsia="zh-CN"/>
-        </w:rPr>
-        <w:t xml:space="preserve"> </w:t>
-      </w:r>
-      <w:r>
-        <w:rPr>
-          <w:rFonts w:ascii="等线" w:eastAsia="等线" w:hAnsi="等线" w:hint="eastAsia"/>
-          <w:sz w:val="20"/>
-          <w:szCs w:val="20"/>
-          <w:lang w:eastAsia="zh-CN"/>
-        </w:rPr>
-        <w:t>任何数组的数组名都是数组首元素的地址</w:t>
-      </w:r>
-      <w:r>
-        <w:rPr>
-          <w:rFonts w:ascii="等线" w:eastAsia="等线" w:hAnsi="等线"/>
-          <w:sz w:val="20"/>
-          <w:szCs w:val="20"/>
-          <w:lang w:eastAsia="zh-CN"/>
-        </w:rPr>
-        <w:t xml:space="preserve">, </w:t>
-      </w:r>
-      <w:r>
-        <w:rPr>
-          <w:rFonts w:ascii="等线" w:eastAsia="等线" w:hAnsi="等线" w:hint="eastAsia"/>
-          <w:sz w:val="20"/>
-          <w:szCs w:val="20"/>
-          <w:lang w:eastAsia="zh-CN"/>
-        </w:rPr>
-        <w:t xml:space="preserve">所以 </w:t>
-      </w:r>
-      <w:proofErr w:type="spellStart"/>
-      <w:r>
-        <w:rPr>
-          <w:rFonts w:ascii="等线" w:eastAsia="等线" w:hAnsi="等线" w:hint="eastAsia"/>
-          <w:sz w:val="20"/>
-          <w:szCs w:val="20"/>
-          <w:lang w:eastAsia="zh-CN"/>
-        </w:rPr>
-        <w:t>strB</w:t>
-      </w:r>
-      <w:proofErr w:type="spellEnd"/>
-      <w:r>
-        <w:rPr>
-          <w:rFonts w:ascii="等线" w:eastAsia="等线" w:hAnsi="等线"/>
-          <w:sz w:val="20"/>
-          <w:szCs w:val="20"/>
-          <w:lang w:eastAsia="zh-CN"/>
-        </w:rPr>
-        <w:t xml:space="preserve"> </w:t>
-      </w:r>
-      <w:r>
-        <w:rPr>
-          <w:rFonts w:ascii="等线" w:eastAsia="等线" w:hAnsi="等线" w:hint="eastAsia"/>
-          <w:sz w:val="20"/>
-          <w:szCs w:val="20"/>
-          <w:lang w:eastAsia="zh-CN"/>
-        </w:rPr>
-        <w:t xml:space="preserve">所储存的实际上是 </w:t>
-      </w:r>
-      <w:proofErr w:type="spellStart"/>
-      <w:r>
-        <w:rPr>
-          <w:rFonts w:ascii="等线" w:eastAsia="等线" w:hAnsi="等线" w:hint="eastAsia"/>
-          <w:sz w:val="20"/>
-          <w:szCs w:val="20"/>
-          <w:lang w:eastAsia="zh-CN"/>
-        </w:rPr>
-        <w:t>strB</w:t>
-      </w:r>
-      <w:proofErr w:type="spellEnd"/>
-      <w:r>
-        <w:rPr>
-          <w:rFonts w:ascii="等线" w:eastAsia="等线" w:hAnsi="等线"/>
-          <w:sz w:val="20"/>
-          <w:szCs w:val="20"/>
-          <w:lang w:eastAsia="zh-CN"/>
-        </w:rPr>
         <w:t xml:space="preserve">[0] </w:t>
       </w:r>
       <w:r>
@@ -6580,27 +6339,7 @@
           <w:szCs w:val="20"/>
           <w:lang w:eastAsia="zh-CN"/>
         </w:rPr>
-        <w:t>这是一块在内存</w:t>
-      </w:r>
-      <w:proofErr w:type="gramStart"/>
-      <w:r>
-        <w:rPr>
-          <w:rFonts w:ascii="等线" w:eastAsia="等线" w:hAnsi="等线" w:hint="eastAsia"/>
-          <w:sz w:val="20"/>
-          <w:szCs w:val="20"/>
-          <w:lang w:eastAsia="zh-CN"/>
-        </w:rPr>
-        <w:t>栈</w:t>
-      </w:r>
-      <w:proofErr w:type="gramEnd"/>
-      <w:r>
-        <w:rPr>
-          <w:rFonts w:ascii="等线" w:eastAsia="等线" w:hAnsi="等线" w:hint="eastAsia"/>
-          <w:sz w:val="20"/>
-          <w:szCs w:val="20"/>
-          <w:lang w:eastAsia="zh-CN"/>
-        </w:rPr>
-        <w:t>中的地址.</w:t>
+        <w:t>这是一块在内存栈中的地址.</w:t>
       </w:r>
     </w:p>
     <w:p>
@@ -7068,25 +6807,14 @@
         </w:rPr>
         <w:t xml:space="preserve">的类型是 </w:t>
       </w:r>
-      <w:proofErr w:type="gramStart"/>
-      <w:r>
-        <w:rPr>
-          <w:rFonts w:ascii="等线" w:eastAsia="等线" w:hAnsi="等线"/>
-          <w:sz w:val="20"/>
-          <w:szCs w:val="20"/>
-          <w:lang w:eastAsia="zh-CN"/>
-        </w:rPr>
-        <w:t>char[</w:t>
-      </w:r>
-      <w:proofErr w:type="gramEnd"/>
-      <w:r>
-        <w:rPr>
-          <w:rFonts w:ascii="等线" w:eastAsia="等线" w:hAnsi="等线"/>
-          <w:sz w:val="20"/>
-          <w:szCs w:val="20"/>
-          <w:lang w:eastAsia="zh-CN"/>
-        </w:rPr>
-        <w:t xml:space="preserve">15][20]. </w:t>
+      <w:r>
+        <w:rPr>
+          <w:rFonts w:ascii="等线" w:eastAsia="等线" w:hAnsi="等线"/>
+          <w:sz w:val="20"/>
+          <w:szCs w:val="20"/>
+          <w:lang w:eastAsia="zh-CN"/>
+        </w:rPr>
+        <w:t xml:space="preserve">char[15][20]. </w:t>
       </w:r>
       <w:r>
         <w:rPr>
@@ -7265,7 +6993,6 @@
         </w:rPr>
         <w:t>(</w:t>
       </w:r>
-      <w:proofErr w:type="gramStart"/>
       <w:r>
         <w:rPr>
           <w:rFonts w:ascii="等线" w:eastAsia="等线" w:hAnsi="等线"/>
@@ -7293,7 +7020,6 @@
         </w:rPr>
         <w:t>[</w:t>
       </w:r>
-      <w:proofErr w:type="gramEnd"/>
       <w:r>
         <w:rPr>
           <w:rFonts w:ascii="等线" w:eastAsia="等线" w:hAnsi="等线" w:hint="eastAsia"/>
@@ -7439,25 +7165,14 @@
         </w:rPr>
         <w:t xml:space="preserve"> </w:t>
       </w:r>
-      <w:proofErr w:type="gramStart"/>
-      <w:r>
-        <w:rPr>
-          <w:rFonts w:ascii="等线" w:eastAsia="等线" w:hAnsi="等线" w:hint="eastAsia"/>
-          <w:sz w:val="20"/>
-          <w:szCs w:val="20"/>
-          <w:lang w:eastAsia="zh-CN"/>
-        </w:rPr>
-        <w:t>就算可</w:t>
-      </w:r>
-      <w:proofErr w:type="gramEnd"/>
-      <w:r>
-        <w:rPr>
-          <w:rFonts w:ascii="等线" w:eastAsia="等线" w:hAnsi="等线" w:hint="eastAsia"/>
-          <w:sz w:val="20"/>
-          <w:szCs w:val="20"/>
-          <w:lang w:eastAsia="zh-CN"/>
-        </w:rPr>
-        <w:t>转换,</w:t>
+      <w:r>
+        <w:rPr>
+          <w:rFonts w:ascii="等线" w:eastAsia="等线" w:hAnsi="等线" w:hint="eastAsia"/>
+          <w:sz w:val="20"/>
+          <w:szCs w:val="20"/>
+          <w:lang w:eastAsia="zh-CN"/>
+        </w:rPr>
+        <w:t>就算可转换,</w:t>
       </w:r>
       <w:r>
         <w:rPr>
@@ -7582,25 +7297,14 @@
         </w:rPr>
         <w:t xml:space="preserve"> </w:t>
       </w:r>
-      <w:proofErr w:type="gramStart"/>
-      <w:r>
-        <w:rPr>
-          <w:rFonts w:ascii="等线" w:eastAsia="等线" w:hAnsi="等线" w:hint="eastAsia"/>
-          <w:sz w:val="20"/>
-          <w:szCs w:val="20"/>
-          <w:lang w:eastAsia="zh-CN"/>
-        </w:rPr>
-        <w:t>无法指代整个</w:t>
-      </w:r>
-      <w:proofErr w:type="gramEnd"/>
-      <w:r>
-        <w:rPr>
-          <w:rFonts w:ascii="等线" w:eastAsia="等线" w:hAnsi="等线" w:hint="eastAsia"/>
-          <w:sz w:val="20"/>
-          <w:szCs w:val="20"/>
-          <w:lang w:eastAsia="zh-CN"/>
-        </w:rPr>
-        <w:t>字符串组.</w:t>
+      <w:r>
+        <w:rPr>
+          <w:rFonts w:ascii="等线" w:eastAsia="等线" w:hAnsi="等线" w:hint="eastAsia"/>
+          <w:sz w:val="20"/>
+          <w:szCs w:val="20"/>
+          <w:lang w:eastAsia="zh-CN"/>
+        </w:rPr>
+        <w:t>无法指代整个字符串组.</w:t>
       </w:r>
     </w:p>
     <w:p>
@@ -7740,7 +7444,6 @@
         <w:t xml:space="preserve"> </w:t>
       </w:r>
       <w:proofErr w:type="spellStart"/>
-      <w:proofErr w:type="gramStart"/>
       <w:r>
         <w:rPr>
           <w:rFonts w:ascii="等线" w:eastAsia="等线" w:hAnsi="等线" w:hint="eastAsia"/>
@@ -7758,17 +7461,7 @@
           <w:szCs w:val="20"/>
           <w:lang w:eastAsia="zh-CN"/>
         </w:rPr>
-        <w:t>(</w:t>
-      </w:r>
-      <w:proofErr w:type="gramEnd"/>
-      <w:r>
-        <w:rPr>
-          <w:rFonts w:ascii="等线" w:eastAsia="等线" w:hAnsi="等线"/>
-          <w:sz w:val="20"/>
-          <w:szCs w:val="20"/>
-          <w:lang w:eastAsia="zh-CN"/>
-        </w:rPr>
-        <w:t xml:space="preserve">) </w:t>
+        <w:t xml:space="preserve">() </w:t>
       </w:r>
       <w:r>
         <w:rPr>
@@ -7859,17 +7552,7 @@
           <w:szCs w:val="20"/>
           <w:lang w:eastAsia="zh-CN"/>
         </w:rPr>
-        <w:t>:</w:t>
-      </w:r>
-      <w:proofErr w:type="gramStart"/>
-      <w:r>
-        <w:rPr>
-          <w:rFonts w:ascii="等线" w:eastAsia="等线" w:hAnsi="等线"/>
-          <w:sz w:val="20"/>
-          <w:szCs w:val="20"/>
-          <w:lang w:eastAsia="zh-CN"/>
-        </w:rPr>
-        <w:t>:</w:t>
+        <w:t>::</w:t>
       </w:r>
       <w:r>
         <w:rPr>
@@ -7880,7 +7563,6 @@
         </w:rPr>
         <w:t>swap</w:t>
       </w:r>
-      <w:proofErr w:type="gramEnd"/>
       <w:r>
         <w:rPr>
           <w:rFonts w:ascii="等线" w:eastAsia="等线" w:hAnsi="等线"/>
@@ -8075,7 +7757,6 @@
         <w:t xml:space="preserve"> </w:t>
       </w:r>
       <w:proofErr w:type="spellStart"/>
-      <w:proofErr w:type="gramStart"/>
       <w:r>
         <w:rPr>
           <w:rFonts w:ascii="等线" w:eastAsia="等线" w:hAnsi="等线" w:hint="eastAsia"/>
@@ -8093,17 +7774,7 @@
           <w:szCs w:val="20"/>
           <w:lang w:eastAsia="zh-CN"/>
         </w:rPr>
-        <w:t>(</w:t>
-      </w:r>
-      <w:proofErr w:type="gramEnd"/>
-      <w:r>
-        <w:rPr>
-          <w:rFonts w:ascii="等线" w:eastAsia="等线" w:hAnsi="等线"/>
-          <w:sz w:val="20"/>
-          <w:szCs w:val="20"/>
-          <w:lang w:eastAsia="zh-CN"/>
-        </w:rPr>
-        <w:t xml:space="preserve">) </w:t>
+        <w:t xml:space="preserve">() </w:t>
       </w:r>
       <w:r>
         <w:rPr>
@@ -8180,7 +7851,6 @@
         <w:t xml:space="preserve"> </w:t>
       </w:r>
       <w:proofErr w:type="spellStart"/>
-      <w:proofErr w:type="gramStart"/>
       <w:r>
         <w:rPr>
           <w:rFonts w:ascii="等线" w:eastAsia="等线" w:hAnsi="等线" w:hint="eastAsia"/>
@@ -8198,17 +7868,7 @@
           <w:szCs w:val="20"/>
           <w:lang w:eastAsia="zh-CN"/>
         </w:rPr>
-        <w:t>[</w:t>
-      </w:r>
-      <w:proofErr w:type="gramEnd"/>
-      <w:r>
-        <w:rPr>
-          <w:rFonts w:ascii="等线" w:eastAsia="等线" w:hAnsi="等线"/>
-          <w:sz w:val="20"/>
-          <w:szCs w:val="20"/>
-          <w:lang w:eastAsia="zh-CN"/>
-        </w:rPr>
-        <w:t xml:space="preserve">0] </w:t>
+        <w:t xml:space="preserve">[0] </w:t>
       </w:r>
       <w:r>
         <w:rPr>
@@ -8369,7 +8029,6 @@
         <w:t xml:space="preserve"> 由 </w:t>
       </w:r>
       <w:proofErr w:type="spellStart"/>
-      <w:proofErr w:type="gramStart"/>
       <w:r>
         <w:rPr>
           <w:rFonts w:ascii="等线" w:eastAsia="等线" w:hAnsi="等线" w:hint="eastAsia"/>
@@ -8387,17 +8046,7 @@
           <w:szCs w:val="20"/>
           <w:lang w:eastAsia="zh-CN"/>
         </w:rPr>
-        <w:t>(</w:t>
-      </w:r>
-      <w:proofErr w:type="gramEnd"/>
-      <w:r>
-        <w:rPr>
-          <w:rFonts w:ascii="等线" w:eastAsia="等线" w:hAnsi="等线"/>
-          <w:sz w:val="20"/>
-          <w:szCs w:val="20"/>
-          <w:lang w:eastAsia="zh-CN"/>
-        </w:rPr>
-        <w:t xml:space="preserve">) </w:t>
+        <w:t xml:space="preserve">() </w:t>
       </w:r>
       <w:r>
         <w:rPr>
@@ -8561,7 +8210,25 @@
           <w:szCs w:val="20"/>
           <w:lang w:eastAsia="zh-CN"/>
         </w:rPr>
-        <w:t>想要用 delete</w:t>
+        <w:t>想要</w:t>
+      </w:r>
+      <w:r>
+        <w:rPr>
+          <w:rFonts w:ascii="等线" w:eastAsia="等线" w:hAnsi="等线" w:hint="eastAsia"/>
+          <w:sz w:val="20"/>
+          <w:szCs w:val="20"/>
+          <w:lang w:eastAsia="zh-CN"/>
+        </w:rPr>
+        <w:t>一劳永逸地用</w:t>
+      </w:r>
+      <w:r>
+        <w:rPr>
+          <w:rFonts w:ascii="等线" w:eastAsia="等线" w:hAnsi="等线" w:hint="eastAsia"/>
+          <w:sz w:val="20"/>
+          <w:szCs w:val="20"/>
+          <w:lang w:eastAsia="zh-CN"/>
+        </w:rPr>
+        <w:t xml:space="preserve"> delete</w:t>
       </w:r>
       <w:r>
         <w:rPr>
@@ -8571,6 +8238,15 @@
           <w:lang w:eastAsia="zh-CN"/>
         </w:rPr>
         <w:t xml:space="preserve">[] </w:t>
+      </w:r>
+      <w:r>
+        <w:rPr>
+          <w:rFonts w:ascii="等线" w:eastAsia="等线" w:hAnsi="等线"/>
+          <w:sz w:val="20"/>
+          <w:szCs w:val="20"/>
+          <w:lang w:eastAsia="zh-CN"/>
+        </w:rPr>
+        <w:t xml:space="preserve">, </w:t>
       </w:r>
       <w:r>
         <w:rPr>
@@ -8672,7 +8348,6 @@
         </w:rPr>
       </w:pPr>
       <w:proofErr w:type="spellStart"/>
-      <w:proofErr w:type="gramStart"/>
       <w:r>
         <w:rPr>
           <w:rFonts w:ascii="等线" w:eastAsia="等线" w:hAnsi="等线" w:hint="eastAsia"/>
@@ -8690,17 +8365,7 @@
           <w:szCs w:val="20"/>
           <w:lang w:eastAsia="zh-CN"/>
         </w:rPr>
-        <w:t>(</w:t>
-      </w:r>
-      <w:proofErr w:type="gramEnd"/>
-      <w:r>
-        <w:rPr>
-          <w:rFonts w:ascii="等线" w:eastAsia="等线" w:hAnsi="等线"/>
-          <w:sz w:val="20"/>
-          <w:szCs w:val="20"/>
-          <w:lang w:eastAsia="zh-CN"/>
-        </w:rPr>
-        <w:t xml:space="preserve">) </w:t>
+        <w:t xml:space="preserve">() </w:t>
       </w:r>
       <w:r>
         <w:rPr>
@@ -9847,7 +9512,6 @@
         <w:t xml:space="preserve">中对于 </w:t>
       </w:r>
       <w:proofErr w:type="spellStart"/>
-      <w:proofErr w:type="gramStart"/>
       <w:r>
         <w:rPr>
           <w:rFonts w:ascii="等线" w:eastAsia="等线" w:hAnsi="等线" w:hint="eastAsia"/>
@@ -9865,17 +9529,7 @@
           <w:szCs w:val="20"/>
           <w:lang w:eastAsia="zh-CN"/>
         </w:rPr>
-        <w:t>(</w:t>
-      </w:r>
-      <w:proofErr w:type="gramEnd"/>
-      <w:r>
-        <w:rPr>
-          <w:rFonts w:ascii="等线" w:eastAsia="等线" w:hAnsi="等线"/>
-          <w:sz w:val="20"/>
-          <w:szCs w:val="20"/>
-          <w:lang w:eastAsia="zh-CN"/>
-        </w:rPr>
-        <w:t xml:space="preserve">) </w:t>
+        <w:t xml:space="preserve">() </w:t>
       </w:r>
       <w:r>
         <w:rPr>
@@ -9902,27 +9556,7 @@
           <w:szCs w:val="20"/>
           <w:lang w:eastAsia="zh-CN"/>
         </w:rPr>
-        <w:t>传</w:t>
-      </w:r>
-      <w:proofErr w:type="gramStart"/>
-      <w:r>
-        <w:rPr>
-          <w:rFonts w:ascii="等线" w:eastAsia="等线" w:hAnsi="等线" w:hint="eastAsia"/>
-          <w:sz w:val="20"/>
-          <w:szCs w:val="20"/>
-          <w:lang w:eastAsia="zh-CN"/>
-        </w:rPr>
-        <w:t>不</w:t>
-      </w:r>
-      <w:proofErr w:type="gramEnd"/>
-      <w:r>
-        <w:rPr>
-          <w:rFonts w:ascii="等线" w:eastAsia="等线" w:hAnsi="等线" w:hint="eastAsia"/>
-          <w:sz w:val="20"/>
-          <w:szCs w:val="20"/>
-          <w:lang w:eastAsia="zh-CN"/>
-        </w:rPr>
-        <w:t>传入 false</w:t>
+        <w:t>传不传入 false</w:t>
       </w:r>
       <w:r>
         <w:rPr>
@@ -9990,39 +9624,12 @@
     <w:p>
       <w:pPr>
         <w:rPr>
-          <w:rFonts w:ascii="等线" w:eastAsia="等线" w:hAnsi="等线"/>
-          <w:sz w:val="20"/>
-          <w:szCs w:val="20"/>
-          <w:lang w:eastAsia="zh-CN"/>
-        </w:rPr>
-      </w:pPr>
-      <w:r>
-        <w:rPr>
-          <w:rFonts w:ascii="等线" w:eastAsia="等线" w:hAnsi="等线" w:hint="eastAsia"/>
-          <w:sz w:val="20"/>
-          <w:szCs w:val="20"/>
-          <w:lang w:eastAsia="zh-CN"/>
-        </w:rPr>
-        <w:t xml:space="preserve">根据问题 </w:t>
-      </w:r>
-      <w:r>
-        <w:rPr>
-          <w:rFonts w:ascii="等线" w:eastAsia="等线" w:hAnsi="等线"/>
-          <w:sz w:val="20"/>
-          <w:szCs w:val="20"/>
-          <w:lang w:eastAsia="zh-CN"/>
-        </w:rPr>
-        <w:t xml:space="preserve">25, </w:t>
-      </w:r>
-      <w:r>
-        <w:rPr>
-          <w:rFonts w:ascii="等线" w:eastAsia="等线" w:hAnsi="等线" w:hint="eastAsia"/>
-          <w:sz w:val="20"/>
-          <w:szCs w:val="20"/>
-          <w:lang w:eastAsia="zh-CN"/>
-        </w:rPr>
-        <w:t xml:space="preserve">想要释放 </w:t>
-      </w:r>
+          <w:rFonts w:ascii="等线" w:eastAsia="等线" w:hAnsi="等线" w:hint="eastAsia"/>
+          <w:sz w:val="20"/>
+          <w:szCs w:val="20"/>
+          <w:lang w:eastAsia="zh-CN"/>
+        </w:rPr>
+      </w:pPr>
       <w:proofErr w:type="spellStart"/>
       <w:r>
         <w:rPr>
@@ -10031,7 +9638,16 @@
           <w:szCs w:val="20"/>
           <w:lang w:eastAsia="zh-CN"/>
         </w:rPr>
-        <w:t>strC</w:t>
+        <w:t>t</w:t>
+      </w:r>
+      <w:r>
+        <w:rPr>
+          <w:rFonts w:ascii="等线" w:eastAsia="等线" w:hAnsi="等线"/>
+          <w:sz w:val="20"/>
+          <w:szCs w:val="20"/>
+          <w:lang w:eastAsia="zh-CN"/>
+        </w:rPr>
+        <w:t>ure</w:t>
       </w:r>
       <w:proofErr w:type="spellEnd"/>
       <w:r>
@@ -10050,16 +9666,7 @@
           <w:szCs w:val="20"/>
           <w:lang w:eastAsia="zh-CN"/>
         </w:rPr>
-        <w:t>的内存必须在</w:t>
-      </w:r>
-      <w:r>
-        <w:rPr>
-          <w:rFonts w:ascii="等线" w:eastAsia="等线" w:hAnsi="等线"/>
-          <w:sz w:val="20"/>
-          <w:szCs w:val="20"/>
-          <w:lang w:eastAsia="zh-CN"/>
-        </w:rPr>
-        <w:t xml:space="preserve"> </w:t>
+        <w:t xml:space="preserve">和 </w:t>
       </w:r>
       <w:proofErr w:type="spellStart"/>
       <w:r>
@@ -10069,16 +9676,7 @@
           <w:szCs w:val="20"/>
           <w:lang w:eastAsia="zh-CN"/>
         </w:rPr>
-        <w:t>Free</w:t>
-      </w:r>
-      <w:r>
-        <w:rPr>
-          <w:rFonts w:ascii="等线" w:eastAsia="等线" w:hAnsi="等线"/>
-          <w:sz w:val="20"/>
-          <w:szCs w:val="20"/>
-          <w:lang w:eastAsia="zh-CN"/>
-        </w:rPr>
-        <w:t>String</w:t>
+        <w:t>flase</w:t>
       </w:r>
       <w:proofErr w:type="spellEnd"/>
       <w:r>
@@ -10088,52 +9686,34 @@
           <w:szCs w:val="20"/>
           <w:lang w:eastAsia="zh-CN"/>
         </w:rPr>
-        <w:t xml:space="preserve">() </w:t>
-      </w:r>
-      <w:r>
-        <w:rPr>
-          <w:rFonts w:ascii="等线" w:eastAsia="等线" w:hAnsi="等线" w:hint="eastAsia"/>
-          <w:sz w:val="20"/>
-          <w:szCs w:val="20"/>
-          <w:lang w:eastAsia="zh-CN"/>
-        </w:rPr>
-        <w:t>中传入第三个参数 true</w:t>
-      </w:r>
-      <w:r>
-        <w:rPr>
-          <w:rFonts w:ascii="等线" w:eastAsia="等线" w:hAnsi="等线"/>
-          <w:sz w:val="20"/>
-          <w:szCs w:val="20"/>
-          <w:lang w:eastAsia="zh-CN"/>
-        </w:rPr>
-        <w:t xml:space="preserve">. </w:t>
-      </w:r>
-      <w:r>
-        <w:rPr>
-          <w:rFonts w:ascii="等线" w:eastAsia="等线" w:hAnsi="等线" w:hint="eastAsia"/>
-          <w:sz w:val="20"/>
-          <w:szCs w:val="20"/>
-          <w:lang w:eastAsia="zh-CN"/>
-        </w:rPr>
-        <w:t xml:space="preserve">而根据 问题 </w:t>
-      </w:r>
-      <w:r>
-        <w:rPr>
-          <w:rFonts w:ascii="等线" w:eastAsia="等线" w:hAnsi="等线"/>
-          <w:sz w:val="20"/>
-          <w:szCs w:val="20"/>
-          <w:lang w:eastAsia="zh-CN"/>
-        </w:rPr>
-        <w:t xml:space="preserve">29, </w:t>
-      </w:r>
-      <w:r>
-        <w:rPr>
-          <w:rFonts w:ascii="等线" w:eastAsia="等线" w:hAnsi="等线" w:hint="eastAsia"/>
-          <w:sz w:val="20"/>
-          <w:szCs w:val="20"/>
-          <w:lang w:eastAsia="zh-CN"/>
-        </w:rPr>
-        <w:t xml:space="preserve">第三个参数的默认值是 </w:t>
+        <w:t xml:space="preserve"> </w:t>
+      </w:r>
+      <w:r>
+        <w:rPr>
+          <w:rFonts w:ascii="等线" w:eastAsia="等线" w:hAnsi="等线" w:hint="eastAsia"/>
+          <w:sz w:val="20"/>
+          <w:szCs w:val="20"/>
+          <w:lang w:eastAsia="zh-CN"/>
+        </w:rPr>
+        <w:t>的区别就在效率上.</w:t>
+      </w:r>
+      <w:r>
+        <w:rPr>
+          <w:rFonts w:ascii="等线" w:eastAsia="等线" w:hAnsi="等线"/>
+          <w:sz w:val="20"/>
+          <w:szCs w:val="20"/>
+          <w:lang w:eastAsia="zh-CN"/>
+        </w:rPr>
+        <w:t xml:space="preserve"> </w:t>
+      </w:r>
+      <w:r>
+        <w:rPr>
+          <w:rFonts w:ascii="等线" w:eastAsia="等线" w:hAnsi="等线" w:hint="eastAsia"/>
+          <w:sz w:val="20"/>
+          <w:szCs w:val="20"/>
+          <w:lang w:eastAsia="zh-CN"/>
+        </w:rPr>
+        <w:t xml:space="preserve">当然可以对 </w:t>
       </w:r>
       <w:proofErr w:type="spellStart"/>
       <w:r>
@@ -10143,7 +9723,7 @@
           <w:szCs w:val="20"/>
           <w:lang w:eastAsia="zh-CN"/>
         </w:rPr>
-        <w:t>flase</w:t>
+        <w:t>strc</w:t>
       </w:r>
       <w:proofErr w:type="spellEnd"/>
       <w:r>
@@ -10153,27 +9733,98 @@
           <w:szCs w:val="20"/>
           <w:lang w:eastAsia="zh-CN"/>
         </w:rPr>
-        <w:t xml:space="preserve">, </w:t>
-      </w:r>
-      <w:r>
-        <w:rPr>
-          <w:rFonts w:ascii="等线" w:eastAsia="等线" w:hAnsi="等线" w:hint="eastAsia"/>
-          <w:sz w:val="20"/>
-          <w:szCs w:val="20"/>
-          <w:lang w:eastAsia="zh-CN"/>
-        </w:rPr>
-        <w:t>因此不能在调用时省略第三个参数.</w:t>
-      </w:r>
-    </w:p>
-    <w:p>
-      <w:pPr>
-        <w:rPr>
-          <w:rFonts w:ascii="等线" w:eastAsia="等线" w:hAnsi="等线"/>
-          <w:sz w:val="20"/>
-          <w:szCs w:val="20"/>
-          <w:lang w:eastAsia="zh-CN"/>
-        </w:rPr>
-      </w:pPr>
+        <w:t xml:space="preserve"> </w:t>
+      </w:r>
+      <w:r>
+        <w:rPr>
+          <w:rFonts w:ascii="等线" w:eastAsia="等线" w:hAnsi="等线" w:hint="eastAsia"/>
+          <w:sz w:val="20"/>
+          <w:szCs w:val="20"/>
+          <w:lang w:eastAsia="zh-CN"/>
+        </w:rPr>
+        <w:t>中的一个个指针分别使用 delete</w:t>
+      </w:r>
+      <w:r>
+        <w:rPr>
+          <w:rFonts w:ascii="等线" w:eastAsia="等线" w:hAnsi="等线"/>
+          <w:sz w:val="20"/>
+          <w:szCs w:val="20"/>
+          <w:lang w:eastAsia="zh-CN"/>
+        </w:rPr>
+        <w:t xml:space="preserve"> </w:t>
+      </w:r>
+      <w:r>
+        <w:rPr>
+          <w:rFonts w:ascii="等线" w:eastAsia="等线" w:hAnsi="等线" w:hint="eastAsia"/>
+          <w:sz w:val="20"/>
+          <w:szCs w:val="20"/>
+          <w:lang w:eastAsia="zh-CN"/>
+        </w:rPr>
+        <w:t>来释放内存.</w:t>
+      </w:r>
+      <w:r>
+        <w:rPr>
+          <w:rFonts w:ascii="等线" w:eastAsia="等线" w:hAnsi="等线"/>
+          <w:sz w:val="20"/>
+          <w:szCs w:val="20"/>
+          <w:lang w:eastAsia="zh-CN"/>
+        </w:rPr>
+        <w:t xml:space="preserve"> </w:t>
+      </w:r>
+      <w:r>
+        <w:rPr>
+          <w:rFonts w:ascii="等线" w:eastAsia="等线" w:hAnsi="等线" w:hint="eastAsia"/>
+          <w:sz w:val="20"/>
+          <w:szCs w:val="20"/>
+          <w:lang w:eastAsia="zh-CN"/>
+        </w:rPr>
+        <w:t>更快捷的方式就是问题</w:t>
+      </w:r>
+      <w:r>
+        <w:rPr>
+          <w:rFonts w:ascii="等线" w:eastAsia="等线" w:hAnsi="等线"/>
+          <w:sz w:val="20"/>
+          <w:szCs w:val="20"/>
+          <w:lang w:eastAsia="zh-CN"/>
+        </w:rPr>
+        <w:t xml:space="preserve"> 25 </w:t>
+      </w:r>
+      <w:r>
+        <w:rPr>
+          <w:rFonts w:ascii="等线" w:eastAsia="等线" w:hAnsi="等线" w:hint="eastAsia"/>
+          <w:sz w:val="20"/>
+          <w:szCs w:val="20"/>
+          <w:lang w:eastAsia="zh-CN"/>
+        </w:rPr>
+        <w:t>直接</w:t>
+      </w:r>
+      <w:r>
+        <w:rPr>
+          <w:rFonts w:ascii="等线" w:eastAsia="等线" w:hAnsi="等线"/>
+          <w:sz w:val="20"/>
+          <w:szCs w:val="20"/>
+          <w:lang w:eastAsia="zh-CN"/>
+        </w:rPr>
+        <w:t xml:space="preserve"> </w:t>
+      </w:r>
+      <w:r>
+        <w:rPr>
+          <w:rFonts w:ascii="等线" w:eastAsia="等线" w:hAnsi="等线" w:hint="eastAsia"/>
+          <w:sz w:val="20"/>
+          <w:szCs w:val="20"/>
+          <w:lang w:eastAsia="zh-CN"/>
+        </w:rPr>
+        <w:t>delete</w:t>
+      </w:r>
+      <w:r>
+        <w:rPr>
+          <w:rFonts w:ascii="等线" w:eastAsia="等线" w:hAnsi="等线"/>
+          <w:sz w:val="20"/>
+          <w:szCs w:val="20"/>
+          <w:lang w:eastAsia="zh-CN"/>
+        </w:rPr>
+        <w:t>[] .</w:t>
+      </w:r>
     </w:p>
     <w:sectPr>
       <w:footerReference w:type="default" r:id="rId8"/>

</xml_diff>